<commit_message>
[labwork 1] changed dm tables in dwso and added report for the 1st task
</commit_message>
<xml_diff>
--- a/_0. DWH/Projects/Saida Melikava/docs/Business_Template_рус.docx
+++ b/_0. DWH/Projects/Saida Melikava/docs/Business_Template_рус.docx
@@ -2573,9 +2573,18 @@
         </w:rPr>
         <w:t>Даты (</w:t>
       </w:r>
+      <w:r>
+        <w:t>Dim_</w:t>
+      </w:r>
+      <w:r>
+        <w:rPr>
+          <w:lang w:val="ru-RU"/>
+        </w:rPr>
+        <w:t>_</w:t>
+      </w:r>
       <w:proofErr w:type="spellStart"/>
       <w:r>
-        <w:t>DimDate</w:t>
+        <w:t>Time_Day</w:t>
       </w:r>
       <w:proofErr w:type="spellEnd"/>
       <w:r>
@@ -2604,10 +2613,16 @@
       </w:r>
       <w:proofErr w:type="spellStart"/>
       <w:r>
-        <w:t>DimCust</w:t>
+        <w:t>Dim_</w:t>
+      </w:r>
+      <w:r>
+        <w:t>Cust</w:t>
       </w:r>
       <w:r>
         <w:t>omer</w:t>
+      </w:r>
+      <w:r>
+        <w:t>s</w:t>
       </w:r>
       <w:proofErr w:type="spellEnd"/>
       <w:r>
@@ -2636,7 +2651,10 @@
       </w:r>
       <w:proofErr w:type="spellStart"/>
       <w:r>
-        <w:t>DimEmp</w:t>
+        <w:t>Dim_</w:t>
+      </w:r>
+      <w:r>
+        <w:t>Emp</w:t>
       </w:r>
       <w:r>
         <w:t>loy</w:t>
@@ -2646,6 +2664,9 @@
       </w:r>
       <w:r>
         <w:t>e</w:t>
+      </w:r>
+      <w:r>
+        <w:t>s_SCD</w:t>
       </w:r>
       <w:proofErr w:type="spellEnd"/>
       <w:r>
@@ -2674,7 +2695,13 @@
       </w:r>
       <w:proofErr w:type="spellStart"/>
       <w:r>
-        <w:t>DimStore</w:t>
+        <w:t>Dim_</w:t>
+      </w:r>
+      <w:r>
+        <w:t>Store</w:t>
+      </w:r>
+      <w:r>
+        <w:t>s</w:t>
       </w:r>
       <w:proofErr w:type="spellEnd"/>
       <w:r>
@@ -2700,7 +2727,13 @@
       </w:r>
       <w:proofErr w:type="spellStart"/>
       <w:r>
-        <w:t>DimProduct</w:t>
+        <w:t>Dim_</w:t>
+      </w:r>
+      <w:r>
+        <w:t>Product</w:t>
+      </w:r>
+      <w:r>
+        <w:t>s</w:t>
       </w:r>
       <w:proofErr w:type="spellEnd"/>
       <w:r>
@@ -2722,11 +2755,22 @@
         <w:rPr>
           <w:lang w:val="ru-RU"/>
         </w:rPr>
-        <w:t>Скидки (Dim</w:t>
-      </w:r>
+        <w:t>Скидки (</w:t>
+      </w:r>
+      <w:r>
+        <w:rPr>
+          <w:lang w:val="ru-RU"/>
+        </w:rPr>
+        <w:t>Dim_</w:t>
+      </w:r>
+      <w:proofErr w:type="spellStart"/>
       <w:r>
         <w:t>Discount</w:t>
       </w:r>
+      <w:r>
+        <w:t>s_SCD</w:t>
+      </w:r>
+      <w:proofErr w:type="spellEnd"/>
       <w:r>
         <w:rPr>
           <w:lang w:val="ru-RU"/>
@@ -2749,67 +2793,44 @@
         <w:rPr>
           <w:lang w:val="ru-RU"/>
         </w:rPr>
-        <w:t>Валюта (</w:t>
+        <w:t>Оплата (</w:t>
       </w:r>
       <w:proofErr w:type="spellStart"/>
       <w:r>
-        <w:t>DimCurrency</w:t>
+        <w:t>Dim_</w:t>
+      </w:r>
+      <w:r>
+        <w:t>Payment</w:t>
+      </w:r>
+      <w:r>
+        <w:t>s</w:t>
       </w:r>
       <w:proofErr w:type="spellEnd"/>
       <w:r>
-        <w:rPr>
-          <w:lang w:val="ru-RU"/>
-        </w:rPr>
         <w:t>)</w:t>
       </w:r>
     </w:p>
     <w:p>
       <w:pPr>
         <w:pStyle w:val="BodyText"/>
-        <w:numPr>
-          <w:ilvl w:val="0"/>
-          <w:numId w:val="24"/>
-        </w:numPr>
-        <w:rPr>
-          <w:lang w:val="ru-RU"/>
-        </w:rPr>
-      </w:pPr>
-      <w:r>
-        <w:rPr>
-          <w:lang w:val="ru-RU"/>
-        </w:rPr>
-        <w:t>Оплата (</w:t>
-      </w:r>
-      <w:proofErr w:type="spellStart"/>
-      <w:r>
-        <w:t>DimPayment</w:t>
-      </w:r>
-      <w:proofErr w:type="spellEnd"/>
-      <w:r>
-        <w:t>)</w:t>
+        <w:rPr>
+          <w:lang w:val="ru-RU"/>
+        </w:rPr>
+      </w:pPr>
+      <w:r>
+        <w:rPr>
+          <w:lang w:val="ru-RU"/>
+        </w:rPr>
+        <w:t>Перед описанием каждого измерения будут указаны бизнес-правила, которые были применены (если таковые имеются).</w:t>
       </w:r>
     </w:p>
     <w:p>
       <w:pPr>
-        <w:pStyle w:val="BodyText"/>
-        <w:rPr>
-          <w:lang w:val="ru-RU"/>
-        </w:rPr>
-      </w:pPr>
-      <w:r>
-        <w:rPr>
-          <w:lang w:val="ru-RU"/>
-        </w:rPr>
-        <w:t>Перед описанием каждого измерения будут указаны бизнес-правила, которые были применены (если таковые имеются).</w:t>
-      </w:r>
-    </w:p>
-    <w:p>
-      <w:pPr>
         <w:pStyle w:val="Heading3"/>
       </w:pPr>
       <w:proofErr w:type="spellStart"/>
       <w:r>
-        <w:t>DimDate</w:t>
+        <w:t>Dim_Time_Day</w:t>
       </w:r>
       <w:proofErr w:type="spellEnd"/>
     </w:p>
@@ -3179,10 +3200,8 @@
               <w:pStyle w:val="BodyText"/>
             </w:pPr>
             <w:r>
-              <w:t>Event</w:t>
-            </w:r>
-            <w:bookmarkStart w:id="10" w:name="_GoBack"/>
-            <w:bookmarkEnd w:id="10"/>
+              <w:t>Full Date</w:t>
+            </w:r>
             <w:r>
               <w:t xml:space="preserve"> </w:t>
             </w:r>
@@ -3856,7 +3875,6 @@
               <w:pStyle w:val="BodyText"/>
             </w:pPr>
             <w:r>
-              <w:lastRenderedPageBreak/>
               <w:t>10</w:t>
             </w:r>
           </w:p>
@@ -3934,6 +3952,7 @@
               <w:pStyle w:val="BodyText"/>
             </w:pPr>
             <w:r>
+              <w:lastRenderedPageBreak/>
               <w:t>11</w:t>
             </w:r>
           </w:p>
@@ -4528,7 +4547,16 @@
       </w:pPr>
       <w:proofErr w:type="spellStart"/>
       <w:r>
-        <w:t>DimCustomer</w:t>
+        <w:t>Dim</w:t>
+      </w:r>
+      <w:r>
+        <w:t>_</w:t>
+      </w:r>
+      <w:r>
+        <w:t>Customer</w:t>
+      </w:r>
+      <w:r>
+        <w:t>s</w:t>
       </w:r>
       <w:proofErr w:type="spellEnd"/>
     </w:p>
@@ -4641,7 +4669,10 @@
               <w:pStyle w:val="BodyText"/>
             </w:pPr>
             <w:r>
-              <w:t>Customer Key</w:t>
+              <w:t xml:space="preserve">Customer </w:t>
+            </w:r>
+            <w:r>
+              <w:t>ID</w:t>
             </w:r>
           </w:p>
         </w:tc>
@@ -4728,7 +4759,10 @@
               <w:pStyle w:val="BodyText"/>
             </w:pPr>
             <w:r>
-              <w:t>Customer ID</w:t>
+              <w:t xml:space="preserve">Customer </w:t>
+            </w:r>
+            <w:r>
+              <w:t>code</w:t>
             </w:r>
           </w:p>
         </w:tc>
@@ -5226,7 +5260,10 @@
               <w:pStyle w:val="BodyText"/>
             </w:pPr>
             <w:r>
-              <w:t>Customer Region Key</w:t>
+              <w:t xml:space="preserve">Customer Region </w:t>
+            </w:r>
+            <w:r>
+              <w:t>ID</w:t>
             </w:r>
           </w:p>
         </w:tc>
@@ -5349,7 +5386,10 @@
               <w:pStyle w:val="BodyText"/>
             </w:pPr>
             <w:r>
-              <w:t>Customer Country Key</w:t>
+              <w:t xml:space="preserve">Customer Country </w:t>
+            </w:r>
+            <w:r>
+              <w:t>ID</w:t>
             </w:r>
           </w:p>
         </w:tc>
@@ -5466,7 +5506,10 @@
               <w:pStyle w:val="BodyText"/>
             </w:pPr>
             <w:r>
-              <w:t>Customer City Key</w:t>
+              <w:t xml:space="preserve">Customer City </w:t>
+            </w:r>
+            <w:r>
+              <w:t>ID</w:t>
             </w:r>
           </w:p>
         </w:tc>
@@ -5583,7 +5626,10 @@
               <w:pStyle w:val="BodyText"/>
             </w:pPr>
             <w:r>
-              <w:t>Customer Address Key</w:t>
+              <w:t xml:space="preserve">Customer Address </w:t>
+            </w:r>
+            <w:r>
+              <w:t>ID</w:t>
             </w:r>
           </w:p>
         </w:tc>
@@ -5733,6 +5779,136 @@
                 <w:lang w:val="ru-RU"/>
               </w:rPr>
               <w:t>Индекс</w:t>
+            </w:r>
+          </w:p>
+        </w:tc>
+      </w:tr>
+      <w:tr>
+        <w:tc>
+          <w:tcPr>
+            <w:tcW w:w="752" w:type="dxa"/>
+          </w:tcPr>
+          <w:p>
+            <w:pPr>
+              <w:pStyle w:val="BodyText"/>
+            </w:pPr>
+            <w:r>
+              <w:t>19</w:t>
+            </w:r>
+          </w:p>
+        </w:tc>
+        <w:tc>
+          <w:tcPr>
+            <w:tcW w:w="2519" w:type="dxa"/>
+          </w:tcPr>
+          <w:p>
+            <w:pPr>
+              <w:pStyle w:val="BodyText"/>
+            </w:pPr>
+            <w:proofErr w:type="spellStart"/>
+            <w:r>
+              <w:t>Insert_DT</w:t>
+            </w:r>
+            <w:proofErr w:type="spellEnd"/>
+            <w:r>
+              <w:t xml:space="preserve">   </w:t>
+            </w:r>
+          </w:p>
+        </w:tc>
+        <w:tc>
+          <w:tcPr>
+            <w:tcW w:w="1686" w:type="dxa"/>
+          </w:tcPr>
+          <w:p>
+            <w:pPr>
+              <w:pStyle w:val="BodyText"/>
+            </w:pPr>
+            <w:r>
+              <w:t>DATE</w:t>
+            </w:r>
+          </w:p>
+        </w:tc>
+        <w:tc>
+          <w:tcPr>
+            <w:tcW w:w="4390" w:type="dxa"/>
+          </w:tcPr>
+          <w:p>
+            <w:pPr>
+              <w:pStyle w:val="BodyText"/>
+              <w:rPr>
+                <w:lang w:val="ru-RU"/>
+              </w:rPr>
+            </w:pPr>
+            <w:r>
+              <w:rPr>
+                <w:lang w:val="ru-RU"/>
+              </w:rPr>
+              <w:t>Дата добавления</w:t>
+            </w:r>
+          </w:p>
+        </w:tc>
+      </w:tr>
+      <w:tr>
+        <w:trPr>
+          <w:trHeight w:val="76"/>
+        </w:trPr>
+        <w:tc>
+          <w:tcPr>
+            <w:tcW w:w="752" w:type="dxa"/>
+          </w:tcPr>
+          <w:p>
+            <w:pPr>
+              <w:pStyle w:val="BodyText"/>
+            </w:pPr>
+            <w:r>
+              <w:t>20</w:t>
+            </w:r>
+          </w:p>
+        </w:tc>
+        <w:tc>
+          <w:tcPr>
+            <w:tcW w:w="2519" w:type="dxa"/>
+          </w:tcPr>
+          <w:p>
+            <w:pPr>
+              <w:pStyle w:val="BodyText"/>
+            </w:pPr>
+            <w:proofErr w:type="spellStart"/>
+            <w:r>
+              <w:t>Update_DT</w:t>
+            </w:r>
+            <w:proofErr w:type="spellEnd"/>
+          </w:p>
+        </w:tc>
+        <w:tc>
+          <w:tcPr>
+            <w:tcW w:w="1686" w:type="dxa"/>
+          </w:tcPr>
+          <w:p>
+            <w:pPr>
+              <w:pStyle w:val="BodyText"/>
+            </w:pPr>
+            <w:r>
+              <w:t>DATE</w:t>
+            </w:r>
+          </w:p>
+        </w:tc>
+        <w:tc>
+          <w:tcPr>
+            <w:tcW w:w="4390" w:type="dxa"/>
+          </w:tcPr>
+          <w:p>
+            <w:pPr>
+              <w:pStyle w:val="BodyText"/>
+              <w:rPr>
+                <w:lang w:val="ru-RU"/>
+              </w:rPr>
+            </w:pPr>
+            <w:r>
+              <w:rPr>
+                <w:lang w:val="ru-RU"/>
+              </w:rPr>
+              <w:t>Дата измений аттрибута(ов)</w:t>
             </w:r>
           </w:p>
         </w:tc>
@@ -5763,7 +5939,16 @@
       <w:proofErr w:type="spellStart"/>
       <w:r>
         <w:lastRenderedPageBreak/>
-        <w:t>DimEmployee</w:t>
+        <w:t>Dim</w:t>
+      </w:r>
+      <w:r>
+        <w:t>_</w:t>
+      </w:r>
+      <w:r>
+        <w:t>Employee</w:t>
+      </w:r>
+      <w:r>
+        <w:t>s</w:t>
       </w:r>
       <w:proofErr w:type="spellEnd"/>
       <w:r>
@@ -5822,11 +6007,14 @@
       </w:r>
       <w:proofErr w:type="spellStart"/>
       <w:r>
-        <w:t>Current_flag</w:t>
+        <w:t>IsActive</w:t>
       </w:r>
       <w:proofErr w:type="spellEnd"/>
       <w:r>
-        <w:t xml:space="preserve"> = Current, </w:t>
+        <w:t>=Y</w:t>
+      </w:r>
+      <w:r>
+        <w:t xml:space="preserve">, </w:t>
       </w:r>
       <w:proofErr w:type="spellStart"/>
       <w:r>
@@ -5984,7 +6172,7 @@
               <w:t>Employee</w:t>
             </w:r>
             <w:r>
-              <w:t xml:space="preserve"> Key</w:t>
+              <w:t xml:space="preserve"> ID</w:t>
             </w:r>
           </w:p>
         </w:tc>
@@ -6074,7 +6262,7 @@
               <w:t>Employee</w:t>
             </w:r>
             <w:r>
-              <w:t xml:space="preserve"> ID</w:t>
+              <w:t xml:space="preserve"> code</w:t>
             </w:r>
           </w:p>
         </w:tc>
@@ -6464,7 +6652,10 @@
               <w:t>Manager</w:t>
             </w:r>
             <w:r>
-              <w:t xml:space="preserve"> Key</w:t>
+              <w:t xml:space="preserve"> </w:t>
+            </w:r>
+            <w:r>
+              <w:t>ID</w:t>
             </w:r>
           </w:p>
         </w:tc>
@@ -6602,7 +6793,10 @@
               <w:pStyle w:val="BodyText"/>
             </w:pPr>
             <w:r>
-              <w:t>Store Key</w:t>
+              <w:t xml:space="preserve">Store </w:t>
+            </w:r>
+            <w:r>
+              <w:t>ID</w:t>
             </w:r>
           </w:p>
         </w:tc>
@@ -6973,9 +7167,11 @@
             <w:pPr>
               <w:pStyle w:val="BodyText"/>
             </w:pPr>
-            <w:r>
-              <w:t>Current flag</w:t>
-            </w:r>
+            <w:proofErr w:type="spellStart"/>
+            <w:r>
+              <w:t>IsActive</w:t>
+            </w:r>
+            <w:proofErr w:type="spellEnd"/>
           </w:p>
         </w:tc>
         <w:tc>
@@ -7003,7 +7199,7 @@
               </w:rPr>
             </w:pPr>
             <w:r>
-              <w:t>Current</w:t>
+              <w:t>Y</w:t>
             </w:r>
             <w:r>
               <w:rPr>
@@ -7018,13 +7214,75 @@
               <w:t>/</w:t>
             </w:r>
             <w:r>
-              <w:t>expired</w:t>
+              <w:t>N</w:t>
             </w:r>
             <w:r>
               <w:rPr>
                 <w:lang w:val="ru-RU"/>
               </w:rPr>
               <w:t xml:space="preserve"> (не действителен)</w:t>
+            </w:r>
+          </w:p>
+        </w:tc>
+      </w:tr>
+      <w:tr>
+        <w:tc>
+          <w:tcPr>
+            <w:tcW w:w="695" w:type="dxa"/>
+          </w:tcPr>
+          <w:p>
+            <w:pPr>
+              <w:pStyle w:val="BodyText"/>
+            </w:pPr>
+            <w:r>
+              <w:t>17</w:t>
+            </w:r>
+          </w:p>
+        </w:tc>
+        <w:tc>
+          <w:tcPr>
+            <w:tcW w:w="1710" w:type="dxa"/>
+          </w:tcPr>
+          <w:p>
+            <w:pPr>
+              <w:pStyle w:val="BodyText"/>
+            </w:pPr>
+            <w:proofErr w:type="spellStart"/>
+            <w:r>
+              <w:t>Insert_DT</w:t>
+            </w:r>
+            <w:proofErr w:type="spellEnd"/>
+          </w:p>
+        </w:tc>
+        <w:tc>
+          <w:tcPr>
+            <w:tcW w:w="1701" w:type="dxa"/>
+          </w:tcPr>
+          <w:p>
+            <w:pPr>
+              <w:pStyle w:val="BodyText"/>
+            </w:pPr>
+            <w:r>
+              <w:t>DATE</w:t>
+            </w:r>
+          </w:p>
+        </w:tc>
+        <w:tc>
+          <w:tcPr>
+            <w:tcW w:w="5241" w:type="dxa"/>
+          </w:tcPr>
+          <w:p>
+            <w:pPr>
+              <w:pStyle w:val="BodyText"/>
+              <w:rPr>
+                <w:lang w:val="ru-RU"/>
+              </w:rPr>
+            </w:pPr>
+            <w:r>
+              <w:rPr>
+                <w:lang w:val="ru-RU"/>
+              </w:rPr>
+              <w:t>Дата добавления</w:t>
             </w:r>
           </w:p>
         </w:tc>
@@ -7044,7 +7302,16 @@
       </w:pPr>
       <w:proofErr w:type="spellStart"/>
       <w:r>
-        <w:t>DimStore</w:t>
+        <w:t>Dim</w:t>
+      </w:r>
+      <w:r>
+        <w:t>_</w:t>
+      </w:r>
+      <w:r>
+        <w:t>Store</w:t>
+      </w:r>
+      <w:r>
+        <w:t>s</w:t>
       </w:r>
       <w:proofErr w:type="spellEnd"/>
     </w:p>
@@ -7762,6 +8029,7 @@
               <w:rPr>
                 <w:lang w:val="ru-RU"/>
               </w:rPr>
+              <w:lastRenderedPageBreak/>
               <w:t>9</w:t>
             </w:r>
           </w:p>
@@ -7837,7 +8105,6 @@
               <w:rPr>
                 <w:lang w:val="ru-RU"/>
               </w:rPr>
-              <w:lastRenderedPageBreak/>
               <w:t>10</w:t>
             </w:r>
           </w:p>
@@ -8148,6 +8415,145 @@
                 <w:lang w:val="ru-RU"/>
               </w:rPr>
               <w:t>Адрес</w:t>
+            </w:r>
+          </w:p>
+        </w:tc>
+      </w:tr>
+      <w:tr>
+        <w:tc>
+          <w:tcPr>
+            <w:tcW w:w="741" w:type="dxa"/>
+          </w:tcPr>
+          <w:p>
+            <w:pPr>
+              <w:pStyle w:val="BodyText"/>
+              <w:rPr>
+                <w:lang w:val="ru-RU"/>
+              </w:rPr>
+            </w:pPr>
+            <w:r>
+              <w:rPr>
+                <w:lang w:val="ru-RU"/>
+              </w:rPr>
+              <w:t>15</w:t>
+            </w:r>
+          </w:p>
+        </w:tc>
+        <w:tc>
+          <w:tcPr>
+            <w:tcW w:w="2127" w:type="dxa"/>
+          </w:tcPr>
+          <w:p>
+            <w:pPr>
+              <w:pStyle w:val="BodyText"/>
+            </w:pPr>
+            <w:proofErr w:type="spellStart"/>
+            <w:r>
+              <w:t>Insert_DT</w:t>
+            </w:r>
+            <w:proofErr w:type="spellEnd"/>
+            <w:r>
+              <w:t xml:space="preserve">   </w:t>
+            </w:r>
+          </w:p>
+        </w:tc>
+        <w:tc>
+          <w:tcPr>
+            <w:tcW w:w="1947" w:type="dxa"/>
+          </w:tcPr>
+          <w:p>
+            <w:pPr>
+              <w:pStyle w:val="BodyText"/>
+            </w:pPr>
+            <w:r>
+              <w:t>DATE</w:t>
+            </w:r>
+          </w:p>
+        </w:tc>
+        <w:tc>
+          <w:tcPr>
+            <w:tcW w:w="4532" w:type="dxa"/>
+          </w:tcPr>
+          <w:p>
+            <w:pPr>
+              <w:pStyle w:val="BodyText"/>
+              <w:rPr>
+                <w:lang w:val="ru-RU"/>
+              </w:rPr>
+            </w:pPr>
+            <w:r>
+              <w:rPr>
+                <w:lang w:val="ru-RU"/>
+              </w:rPr>
+              <w:t>Дата добавления</w:t>
+            </w:r>
+          </w:p>
+        </w:tc>
+      </w:tr>
+      <w:tr>
+        <w:tc>
+          <w:tcPr>
+            <w:tcW w:w="741" w:type="dxa"/>
+          </w:tcPr>
+          <w:p>
+            <w:pPr>
+              <w:pStyle w:val="BodyText"/>
+              <w:rPr>
+                <w:lang w:val="ru-RU"/>
+              </w:rPr>
+            </w:pPr>
+            <w:r>
+              <w:rPr>
+                <w:lang w:val="ru-RU"/>
+              </w:rPr>
+              <w:t>16</w:t>
+            </w:r>
+          </w:p>
+        </w:tc>
+        <w:tc>
+          <w:tcPr>
+            <w:tcW w:w="2127" w:type="dxa"/>
+          </w:tcPr>
+          <w:p>
+            <w:pPr>
+              <w:pStyle w:val="BodyText"/>
+            </w:pPr>
+            <w:proofErr w:type="spellStart"/>
+            <w:r>
+              <w:t>Update_DT</w:t>
+            </w:r>
+            <w:proofErr w:type="spellEnd"/>
+          </w:p>
+        </w:tc>
+        <w:tc>
+          <w:tcPr>
+            <w:tcW w:w="1947" w:type="dxa"/>
+          </w:tcPr>
+          <w:p>
+            <w:pPr>
+              <w:pStyle w:val="BodyText"/>
+            </w:pPr>
+            <w:r>
+              <w:t>DATE</w:t>
+            </w:r>
+          </w:p>
+        </w:tc>
+        <w:tc>
+          <w:tcPr>
+            <w:tcW w:w="4532" w:type="dxa"/>
+          </w:tcPr>
+          <w:p>
+            <w:pPr>
+              <w:pStyle w:val="BodyText"/>
+              <w:rPr>
+                <w:lang w:val="ru-RU"/>
+              </w:rPr>
+            </w:pPr>
+            <w:r>
+              <w:rPr>
+                <w:lang w:val="ru-RU"/>
+              </w:rPr>
+              <w:t>Дата измений аттрибута(ов)</w:t>
             </w:r>
           </w:p>
         </w:tc>
@@ -8167,7 +8573,16 @@
       </w:pPr>
       <w:proofErr w:type="spellStart"/>
       <w:r>
-        <w:t>DimProduct</w:t>
+        <w:t>Dim</w:t>
+      </w:r>
+      <w:r>
+        <w:t>_</w:t>
+      </w:r>
+      <w:r>
+        <w:t>Product</w:t>
+      </w:r>
+      <w:r>
+        <w:t>s</w:t>
       </w:r>
       <w:proofErr w:type="spellEnd"/>
     </w:p>
@@ -8331,7 +8746,10 @@
               <w:t>Product</w:t>
             </w:r>
             <w:r>
-              <w:t xml:space="preserve"> Key</w:t>
+              <w:t xml:space="preserve"> </w:t>
+            </w:r>
+            <w:r>
+              <w:t>ID</w:t>
             </w:r>
           </w:p>
         </w:tc>
@@ -8421,7 +8839,10 @@
               <w:t>Product</w:t>
             </w:r>
             <w:r>
-              <w:t xml:space="preserve"> ID</w:t>
+              <w:t xml:space="preserve"> </w:t>
+            </w:r>
+            <w:r>
+              <w:t>code</w:t>
             </w:r>
           </w:p>
         </w:tc>
@@ -8828,13 +9249,11 @@
             <w:pPr>
               <w:pStyle w:val="BodyText"/>
               <w:rPr>
-                <w:highlight w:val="red"/>
-                <w:lang w:val="ru-RU"/>
-              </w:rPr>
-            </w:pPr>
-            <w:r>
-              <w:rPr>
-                <w:highlight w:val="red"/>
+                <w:lang w:val="ru-RU"/>
+              </w:rPr>
+            </w:pPr>
+            <w:r>
+              <w:rPr>
                 <w:lang w:val="ru-RU"/>
               </w:rPr>
               <w:t>10</w:t>
@@ -8848,14 +9267,8 @@
           <w:p>
             <w:pPr>
               <w:pStyle w:val="BodyText"/>
-              <w:rPr>
-                <w:highlight w:val="red"/>
-              </w:rPr>
-            </w:pPr>
-            <w:r>
-              <w:rPr>
-                <w:highlight w:val="red"/>
-              </w:rPr>
+            </w:pPr>
+            <w:r>
               <w:t>Product Author</w:t>
             </w:r>
           </w:p>
@@ -8868,14 +9281,10 @@
             <w:pPr>
               <w:pStyle w:val="BodyText"/>
               <w:rPr>
-                <w:highlight w:val="red"/>
-                <w:lang w:val="ru-RU"/>
-              </w:rPr>
-            </w:pPr>
-            <w:r>
-              <w:rPr>
-                <w:highlight w:val="red"/>
-              </w:rPr>
+                <w:lang w:val="ru-RU"/>
+              </w:rPr>
+            </w:pPr>
+            <w:r>
               <w:t>VARCHAR2(50)</w:t>
             </w:r>
           </w:p>
@@ -8888,13 +9297,11 @@
             <w:pPr>
               <w:pStyle w:val="BodyText"/>
               <w:rPr>
-                <w:highlight w:val="red"/>
-                <w:lang w:val="ru-RU"/>
-              </w:rPr>
-            </w:pPr>
-            <w:r>
-              <w:rPr>
-                <w:highlight w:val="red"/>
+                <w:lang w:val="ru-RU"/>
+              </w:rPr>
+            </w:pPr>
+            <w:r>
+              <w:rPr>
                 <w:lang w:val="ru-RU"/>
               </w:rPr>
               <w:t>Автор</w:t>
@@ -9274,6 +9681,151 @@
           </w:p>
         </w:tc>
       </w:tr>
+      <w:tr>
+        <w:trPr>
+          <w:trHeight w:val="71"/>
+        </w:trPr>
+        <w:tc>
+          <w:tcPr>
+            <w:tcW w:w="735" w:type="dxa"/>
+          </w:tcPr>
+          <w:p>
+            <w:pPr>
+              <w:pStyle w:val="BodyText"/>
+              <w:rPr>
+                <w:lang w:val="ru-RU"/>
+              </w:rPr>
+            </w:pPr>
+            <w:r>
+              <w:rPr>
+                <w:lang w:val="ru-RU"/>
+              </w:rPr>
+              <w:t>16</w:t>
+            </w:r>
+          </w:p>
+        </w:tc>
+        <w:tc>
+          <w:tcPr>
+            <w:tcW w:w="2204" w:type="dxa"/>
+          </w:tcPr>
+          <w:p>
+            <w:pPr>
+              <w:pStyle w:val="BodyText"/>
+            </w:pPr>
+            <w:proofErr w:type="spellStart"/>
+            <w:r>
+              <w:t>Insert_DT</w:t>
+            </w:r>
+            <w:proofErr w:type="spellEnd"/>
+            <w:r>
+              <w:t xml:space="preserve">   </w:t>
+            </w:r>
+          </w:p>
+        </w:tc>
+        <w:tc>
+          <w:tcPr>
+            <w:tcW w:w="2933" w:type="dxa"/>
+          </w:tcPr>
+          <w:p>
+            <w:pPr>
+              <w:pStyle w:val="BodyText"/>
+            </w:pPr>
+            <w:r>
+              <w:t>DATE</w:t>
+            </w:r>
+          </w:p>
+        </w:tc>
+        <w:tc>
+          <w:tcPr>
+            <w:tcW w:w="3475" w:type="dxa"/>
+          </w:tcPr>
+          <w:p>
+            <w:pPr>
+              <w:pStyle w:val="BodyText"/>
+              <w:rPr>
+                <w:lang w:val="ru-RU"/>
+              </w:rPr>
+            </w:pPr>
+            <w:r>
+              <w:rPr>
+                <w:lang w:val="ru-RU"/>
+              </w:rPr>
+              <w:t>Дата добавления</w:t>
+            </w:r>
+          </w:p>
+        </w:tc>
+      </w:tr>
+      <w:tr>
+        <w:trPr>
+          <w:trHeight w:val="71"/>
+        </w:trPr>
+        <w:tc>
+          <w:tcPr>
+            <w:tcW w:w="735" w:type="dxa"/>
+          </w:tcPr>
+          <w:p>
+            <w:pPr>
+              <w:pStyle w:val="BodyText"/>
+              <w:rPr>
+                <w:lang w:val="ru-RU"/>
+              </w:rPr>
+            </w:pPr>
+            <w:r>
+              <w:rPr>
+                <w:lang w:val="ru-RU"/>
+              </w:rPr>
+              <w:t>17</w:t>
+            </w:r>
+          </w:p>
+        </w:tc>
+        <w:tc>
+          <w:tcPr>
+            <w:tcW w:w="2204" w:type="dxa"/>
+          </w:tcPr>
+          <w:p>
+            <w:pPr>
+              <w:pStyle w:val="BodyText"/>
+            </w:pPr>
+            <w:proofErr w:type="spellStart"/>
+            <w:r>
+              <w:t>Update_DT</w:t>
+            </w:r>
+            <w:proofErr w:type="spellEnd"/>
+          </w:p>
+        </w:tc>
+        <w:tc>
+          <w:tcPr>
+            <w:tcW w:w="2933" w:type="dxa"/>
+          </w:tcPr>
+          <w:p>
+            <w:pPr>
+              <w:pStyle w:val="BodyText"/>
+            </w:pPr>
+            <w:r>
+              <w:t>DATE</w:t>
+            </w:r>
+          </w:p>
+        </w:tc>
+        <w:tc>
+          <w:tcPr>
+            <w:tcW w:w="3475" w:type="dxa"/>
+          </w:tcPr>
+          <w:p>
+            <w:pPr>
+              <w:pStyle w:val="BodyText"/>
+              <w:rPr>
+                <w:lang w:val="ru-RU"/>
+              </w:rPr>
+            </w:pPr>
+            <w:r>
+              <w:rPr>
+                <w:lang w:val="ru-RU"/>
+              </w:rPr>
+              <w:t>Дата измений аттрибута(ов)</w:t>
+            </w:r>
+          </w:p>
+        </w:tc>
+      </w:tr>
     </w:tbl>
     <w:p>
       <w:pPr>
@@ -9294,7 +9846,13 @@
         <w:t>Dim</w:t>
       </w:r>
       <w:r>
+        <w:t>_</w:t>
+      </w:r>
+      <w:r>
         <w:t>Discount</w:t>
+      </w:r>
+      <w:r>
+        <w:t>s</w:t>
       </w:r>
       <w:r>
         <w:rPr>
@@ -9352,11 +9910,11 @@
       </w:r>
       <w:proofErr w:type="spellStart"/>
       <w:r>
-        <w:t>Current_flag</w:t>
+        <w:t>IsActive</w:t>
       </w:r>
       <w:proofErr w:type="spellEnd"/>
       <w:r>
-        <w:t xml:space="preserve"> = Current, </w:t>
+        <w:t xml:space="preserve">=Y, </w:t>
       </w:r>
       <w:proofErr w:type="spellStart"/>
       <w:r>
@@ -9424,28 +9982,29 @@
         <w:tblLook w:val="04A0" w:firstRow="1" w:lastRow="0" w:firstColumn="1" w:lastColumn="0" w:noHBand="0" w:noVBand="1"/>
       </w:tblPr>
       <w:tblGrid>
-        <w:gridCol w:w="692"/>
-        <w:gridCol w:w="2216"/>
-        <w:gridCol w:w="1628"/>
-        <w:gridCol w:w="4811"/>
+        <w:gridCol w:w="684"/>
+        <w:gridCol w:w="2195"/>
+        <w:gridCol w:w="1728"/>
+        <w:gridCol w:w="4740"/>
       </w:tblGrid>
       <w:tr>
         <w:tc>
           <w:tcPr>
-            <w:tcW w:w="693" w:type="dxa"/>
-          </w:tcPr>
-          <w:p>
-            <w:pPr>
-              <w:pStyle w:val="BodyText"/>
-            </w:pPr>
-            <w:r>
+            <w:tcW w:w="684" w:type="dxa"/>
+          </w:tcPr>
+          <w:p>
+            <w:pPr>
+              <w:pStyle w:val="BodyText"/>
+            </w:pPr>
+            <w:r>
+              <w:lastRenderedPageBreak/>
               <w:t>#</w:t>
             </w:r>
           </w:p>
         </w:tc>
         <w:tc>
           <w:tcPr>
-            <w:tcW w:w="2218" w:type="dxa"/>
+            <w:tcW w:w="2195" w:type="dxa"/>
           </w:tcPr>
           <w:p>
             <w:pPr>
@@ -9458,7 +10017,7 @@
         </w:tc>
         <w:tc>
           <w:tcPr>
-            <w:tcW w:w="1620" w:type="dxa"/>
+            <w:tcW w:w="1728" w:type="dxa"/>
           </w:tcPr>
           <w:p>
             <w:pPr>
@@ -9471,7 +10030,7 @@
         </w:tc>
         <w:tc>
           <w:tcPr>
-            <w:tcW w:w="4816" w:type="dxa"/>
+            <w:tcW w:w="4740" w:type="dxa"/>
           </w:tcPr>
           <w:p>
             <w:pPr>
@@ -9488,7 +10047,7 @@
       <w:tr>
         <w:tc>
           <w:tcPr>
-            <w:tcW w:w="693" w:type="dxa"/>
+            <w:tcW w:w="684" w:type="dxa"/>
           </w:tcPr>
           <w:p>
             <w:pPr>
@@ -9501,7 +10060,7 @@
         </w:tc>
         <w:tc>
           <w:tcPr>
-            <w:tcW w:w="2218" w:type="dxa"/>
+            <w:tcW w:w="2195" w:type="dxa"/>
           </w:tcPr>
           <w:p>
             <w:pPr>
@@ -9511,13 +10070,16 @@
               <w:t>Discount</w:t>
             </w:r>
             <w:r>
-              <w:t xml:space="preserve"> Key</w:t>
-            </w:r>
-          </w:p>
-        </w:tc>
-        <w:tc>
-          <w:tcPr>
-            <w:tcW w:w="1620" w:type="dxa"/>
+              <w:t xml:space="preserve"> </w:t>
+            </w:r>
+            <w:r>
+              <w:t>ID</w:t>
+            </w:r>
+          </w:p>
+        </w:tc>
+        <w:tc>
+          <w:tcPr>
+            <w:tcW w:w="1728" w:type="dxa"/>
           </w:tcPr>
           <w:p>
             <w:pPr>
@@ -9530,7 +10092,7 @@
         </w:tc>
         <w:tc>
           <w:tcPr>
-            <w:tcW w:w="4816" w:type="dxa"/>
+            <w:tcW w:w="4740" w:type="dxa"/>
           </w:tcPr>
           <w:p>
             <w:pPr>
@@ -9578,7 +10140,7 @@
       <w:tr>
         <w:tc>
           <w:tcPr>
-            <w:tcW w:w="693" w:type="dxa"/>
+            <w:tcW w:w="684" w:type="dxa"/>
           </w:tcPr>
           <w:p>
             <w:pPr>
@@ -9591,7 +10153,7 @@
         </w:tc>
         <w:tc>
           <w:tcPr>
-            <w:tcW w:w="2218" w:type="dxa"/>
+            <w:tcW w:w="2195" w:type="dxa"/>
           </w:tcPr>
           <w:p>
             <w:pPr>
@@ -9601,26 +10163,35 @@
               <w:t>Discount</w:t>
             </w:r>
             <w:r>
-              <w:t xml:space="preserve"> ID</w:t>
-            </w:r>
-          </w:p>
-        </w:tc>
-        <w:tc>
-          <w:tcPr>
-            <w:tcW w:w="1620" w:type="dxa"/>
-          </w:tcPr>
-          <w:p>
-            <w:pPr>
-              <w:pStyle w:val="BodyText"/>
-            </w:pPr>
-            <w:r>
-              <w:t>VARCHAR2(15)</w:t>
-            </w:r>
-          </w:p>
-        </w:tc>
-        <w:tc>
-          <w:tcPr>
-            <w:tcW w:w="4816" w:type="dxa"/>
+              <w:t xml:space="preserve"> </w:t>
+            </w:r>
+            <w:r>
+              <w:t>code</w:t>
+            </w:r>
+          </w:p>
+        </w:tc>
+        <w:tc>
+          <w:tcPr>
+            <w:tcW w:w="1728" w:type="dxa"/>
+          </w:tcPr>
+          <w:p>
+            <w:pPr>
+              <w:pStyle w:val="BodyText"/>
+            </w:pPr>
+            <w:r>
+              <w:t>V</w:t>
+            </w:r>
+            <w:r>
+              <w:t>ARCHAR2(2</w:t>
+            </w:r>
+            <w:r>
+              <w:t>5)</w:t>
+            </w:r>
+          </w:p>
+        </w:tc>
+        <w:tc>
+          <w:tcPr>
+            <w:tcW w:w="4740" w:type="dxa"/>
           </w:tcPr>
           <w:p>
             <w:pPr>
@@ -9644,7 +10215,7 @@
       <w:tr>
         <w:tc>
           <w:tcPr>
-            <w:tcW w:w="693" w:type="dxa"/>
+            <w:tcW w:w="684" w:type="dxa"/>
           </w:tcPr>
           <w:p>
             <w:pPr>
@@ -9657,7 +10228,7 @@
         </w:tc>
         <w:tc>
           <w:tcPr>
-            <w:tcW w:w="2218" w:type="dxa"/>
+            <w:tcW w:w="2195" w:type="dxa"/>
           </w:tcPr>
           <w:p>
             <w:pPr>
@@ -9676,7 +10247,7 @@
         </w:tc>
         <w:tc>
           <w:tcPr>
-            <w:tcW w:w="1620" w:type="dxa"/>
+            <w:tcW w:w="1728" w:type="dxa"/>
           </w:tcPr>
           <w:p>
             <w:pPr>
@@ -9689,7 +10260,10 @@
               <w:t>VARCHAR2(</w:t>
             </w:r>
             <w:r>
-              <w:t>70</w:t>
+              <w:t>25</w:t>
+            </w:r>
+            <w:r>
+              <w:t>0</w:t>
             </w:r>
             <w:r>
               <w:t>)</w:t>
@@ -9698,7 +10272,7 @@
         </w:tc>
         <w:tc>
           <w:tcPr>
-            <w:tcW w:w="4816" w:type="dxa"/>
+            <w:tcW w:w="4740" w:type="dxa"/>
           </w:tcPr>
           <w:p>
             <w:pPr>
@@ -9719,7 +10293,7 @@
       <w:tr>
         <w:tc>
           <w:tcPr>
-            <w:tcW w:w="693" w:type="dxa"/>
+            <w:tcW w:w="684" w:type="dxa"/>
           </w:tcPr>
           <w:p>
             <w:pPr>
@@ -9732,7 +10306,7 @@
         </w:tc>
         <w:tc>
           <w:tcPr>
-            <w:tcW w:w="2218" w:type="dxa"/>
+            <w:tcW w:w="2195" w:type="dxa"/>
           </w:tcPr>
           <w:p>
             <w:pPr>
@@ -9751,7 +10325,7 @@
         </w:tc>
         <w:tc>
           <w:tcPr>
-            <w:tcW w:w="1620" w:type="dxa"/>
+            <w:tcW w:w="1728" w:type="dxa"/>
           </w:tcPr>
           <w:p>
             <w:pPr>
@@ -9764,7 +10338,10 @@
               <w:t>VARCHAR2(</w:t>
             </w:r>
             <w:r>
-              <w:t>70</w:t>
+              <w:t>25</w:t>
+            </w:r>
+            <w:r>
+              <w:t>0</w:t>
             </w:r>
             <w:r>
               <w:t>)</w:t>
@@ -9773,7 +10350,7 @@
         </w:tc>
         <w:tc>
           <w:tcPr>
-            <w:tcW w:w="4816" w:type="dxa"/>
+            <w:tcW w:w="4740" w:type="dxa"/>
           </w:tcPr>
           <w:p>
             <w:pPr>
@@ -9794,21 +10371,20 @@
       <w:tr>
         <w:tc>
           <w:tcPr>
-            <w:tcW w:w="693" w:type="dxa"/>
-          </w:tcPr>
-          <w:p>
-            <w:pPr>
-              <w:pStyle w:val="BodyText"/>
-            </w:pPr>
-            <w:r>
-              <w:lastRenderedPageBreak/>
+            <w:tcW w:w="684" w:type="dxa"/>
+          </w:tcPr>
+          <w:p>
+            <w:pPr>
+              <w:pStyle w:val="BodyText"/>
+            </w:pPr>
+            <w:r>
               <w:t>6</w:t>
             </w:r>
           </w:p>
         </w:tc>
         <w:tc>
           <w:tcPr>
-            <w:tcW w:w="2218" w:type="dxa"/>
+            <w:tcW w:w="2195" w:type="dxa"/>
           </w:tcPr>
           <w:p>
             <w:pPr>
@@ -9821,7 +10397,7 @@
         </w:tc>
         <w:tc>
           <w:tcPr>
-            <w:tcW w:w="1620" w:type="dxa"/>
+            <w:tcW w:w="1728" w:type="dxa"/>
           </w:tcPr>
           <w:p>
             <w:pPr>
@@ -9834,7 +10410,7 @@
         </w:tc>
         <w:tc>
           <w:tcPr>
-            <w:tcW w:w="4816" w:type="dxa"/>
+            <w:tcW w:w="4740" w:type="dxa"/>
           </w:tcPr>
           <w:p>
             <w:pPr>
@@ -9855,7 +10431,7 @@
       <w:tr>
         <w:tc>
           <w:tcPr>
-            <w:tcW w:w="693" w:type="dxa"/>
+            <w:tcW w:w="684" w:type="dxa"/>
           </w:tcPr>
           <w:p>
             <w:pPr>
@@ -9868,7 +10444,7 @@
         </w:tc>
         <w:tc>
           <w:tcPr>
-            <w:tcW w:w="2218" w:type="dxa"/>
+            <w:tcW w:w="2195" w:type="dxa"/>
           </w:tcPr>
           <w:p>
             <w:pPr>
@@ -9881,7 +10457,7 @@
         </w:tc>
         <w:tc>
           <w:tcPr>
-            <w:tcW w:w="1620" w:type="dxa"/>
+            <w:tcW w:w="1728" w:type="dxa"/>
           </w:tcPr>
           <w:p>
             <w:pPr>
@@ -9894,7 +10470,7 @@
         </w:tc>
         <w:tc>
           <w:tcPr>
-            <w:tcW w:w="4816" w:type="dxa"/>
+            <w:tcW w:w="4740" w:type="dxa"/>
           </w:tcPr>
           <w:p>
             <w:pPr>
@@ -9912,7 +10488,7 @@
       <w:tr>
         <w:tc>
           <w:tcPr>
-            <w:tcW w:w="693" w:type="dxa"/>
+            <w:tcW w:w="684" w:type="dxa"/>
           </w:tcPr>
           <w:p>
             <w:pPr>
@@ -9925,43 +10501,51 @@
         </w:tc>
         <w:tc>
           <w:tcPr>
-            <w:tcW w:w="2218" w:type="dxa"/>
-          </w:tcPr>
-          <w:p>
-            <w:pPr>
-              <w:pStyle w:val="BodyText"/>
-            </w:pPr>
-            <w:r>
-              <w:t>Current flag</w:t>
-            </w:r>
-          </w:p>
-        </w:tc>
-        <w:tc>
-          <w:tcPr>
-            <w:tcW w:w="1620" w:type="dxa"/>
-          </w:tcPr>
-          <w:p>
-            <w:pPr>
-              <w:pStyle w:val="BodyText"/>
-            </w:pPr>
-            <w:r>
-              <w:t>VARCHAR2(10)</w:t>
-            </w:r>
-          </w:p>
-        </w:tc>
-        <w:tc>
-          <w:tcPr>
-            <w:tcW w:w="4816" w:type="dxa"/>
-          </w:tcPr>
-          <w:p>
-            <w:pPr>
-              <w:pStyle w:val="BodyText"/>
-              <w:rPr>
-                <w:lang w:val="ru-RU"/>
-              </w:rPr>
-            </w:pPr>
-            <w:r>
-              <w:t>Current</w:t>
+            <w:tcW w:w="2195" w:type="dxa"/>
+          </w:tcPr>
+          <w:p>
+            <w:pPr>
+              <w:pStyle w:val="BodyText"/>
+            </w:pPr>
+            <w:proofErr w:type="spellStart"/>
+            <w:r>
+              <w:t>IsActive</w:t>
+            </w:r>
+            <w:proofErr w:type="spellEnd"/>
+          </w:p>
+        </w:tc>
+        <w:tc>
+          <w:tcPr>
+            <w:tcW w:w="1728" w:type="dxa"/>
+          </w:tcPr>
+          <w:p>
+            <w:pPr>
+              <w:pStyle w:val="BodyText"/>
+            </w:pPr>
+            <w:r>
+              <w:t>VARCHAR2(</w:t>
+            </w:r>
+            <w:r>
+              <w:t>4</w:t>
+            </w:r>
+            <w:r>
+              <w:t>)</w:t>
+            </w:r>
+          </w:p>
+        </w:tc>
+        <w:tc>
+          <w:tcPr>
+            <w:tcW w:w="4740" w:type="dxa"/>
+          </w:tcPr>
+          <w:p>
+            <w:pPr>
+              <w:pStyle w:val="BodyText"/>
+              <w:rPr>
+                <w:lang w:val="ru-RU"/>
+              </w:rPr>
+            </w:pPr>
+            <w:r>
+              <w:t>Y</w:t>
             </w:r>
             <w:r>
               <w:rPr>
@@ -9976,13 +10560,78 @@
               <w:t>/</w:t>
             </w:r>
             <w:r>
-              <w:t>expired</w:t>
+              <w:t>N</w:t>
             </w:r>
             <w:r>
               <w:rPr>
                 <w:lang w:val="ru-RU"/>
               </w:rPr>
               <w:t xml:space="preserve"> (не действителен)</w:t>
+            </w:r>
+          </w:p>
+        </w:tc>
+      </w:tr>
+      <w:tr>
+        <w:tc>
+          <w:tcPr>
+            <w:tcW w:w="684" w:type="dxa"/>
+          </w:tcPr>
+          <w:p>
+            <w:pPr>
+              <w:pStyle w:val="BodyText"/>
+            </w:pPr>
+            <w:r>
+              <w:t>9</w:t>
+            </w:r>
+          </w:p>
+        </w:tc>
+        <w:tc>
+          <w:tcPr>
+            <w:tcW w:w="2195" w:type="dxa"/>
+          </w:tcPr>
+          <w:p>
+            <w:pPr>
+              <w:pStyle w:val="BodyText"/>
+            </w:pPr>
+            <w:proofErr w:type="spellStart"/>
+            <w:r>
+              <w:t>Insert_DT</w:t>
+            </w:r>
+            <w:proofErr w:type="spellEnd"/>
+          </w:p>
+        </w:tc>
+        <w:tc>
+          <w:tcPr>
+            <w:tcW w:w="1728" w:type="dxa"/>
+          </w:tcPr>
+          <w:p>
+            <w:pPr>
+              <w:pStyle w:val="BodyText"/>
+              <w:rPr>
+                <w:lang w:val="ru-RU"/>
+              </w:rPr>
+            </w:pPr>
+            <w:r>
+              <w:t>DATE</w:t>
+            </w:r>
+          </w:p>
+        </w:tc>
+        <w:tc>
+          <w:tcPr>
+            <w:tcW w:w="4740" w:type="dxa"/>
+          </w:tcPr>
+          <w:p>
+            <w:pPr>
+              <w:pStyle w:val="BodyText"/>
+              <w:rPr>
+                <w:lang w:val="ru-RU"/>
+              </w:rPr>
+            </w:pPr>
+            <w:r>
+              <w:rPr>
+                <w:lang w:val="ru-RU"/>
+              </w:rPr>
+              <w:t>Дата добавления</w:t>
             </w:r>
           </w:p>
         </w:tc>
@@ -10002,7 +10651,16 @@
       </w:pPr>
       <w:proofErr w:type="spellStart"/>
       <w:r>
-        <w:t>DimPayment</w:t>
+        <w:t>Dim</w:t>
+      </w:r>
+      <w:r>
+        <w:t>_</w:t>
+      </w:r>
+      <w:r>
+        <w:t>Payment</w:t>
+      </w:r>
+      <w:r>
+        <w:t>s</w:t>
       </w:r>
       <w:proofErr w:type="spellEnd"/>
     </w:p>
@@ -10156,7 +10814,7 @@
               <w:t>Payment</w:t>
             </w:r>
             <w:r>
-              <w:t xml:space="preserve"> Key</w:t>
+              <w:t xml:space="preserve"> ID</w:t>
             </w:r>
           </w:p>
         </w:tc>
@@ -10667,6 +11325,135 @@
           </w:p>
         </w:tc>
       </w:tr>
+      <w:tr>
+        <w:tc>
+          <w:tcPr>
+            <w:tcW w:w="692" w:type="dxa"/>
+          </w:tcPr>
+          <w:p>
+            <w:pPr>
+              <w:pStyle w:val="BodyText"/>
+            </w:pPr>
+            <w:r>
+              <w:t>5</w:t>
+            </w:r>
+          </w:p>
+        </w:tc>
+        <w:tc>
+          <w:tcPr>
+            <w:tcW w:w="1855" w:type="dxa"/>
+          </w:tcPr>
+          <w:p>
+            <w:pPr>
+              <w:pStyle w:val="BodyText"/>
+            </w:pPr>
+            <w:proofErr w:type="spellStart"/>
+            <w:r>
+              <w:t>Insert_DT</w:t>
+            </w:r>
+            <w:proofErr w:type="spellEnd"/>
+            <w:r>
+              <w:t xml:space="preserve">   </w:t>
+            </w:r>
+          </w:p>
+        </w:tc>
+        <w:tc>
+          <w:tcPr>
+            <w:tcW w:w="1999" w:type="dxa"/>
+          </w:tcPr>
+          <w:p>
+            <w:pPr>
+              <w:pStyle w:val="BodyText"/>
+            </w:pPr>
+            <w:r>
+              <w:t>DATE</w:t>
+            </w:r>
+          </w:p>
+        </w:tc>
+        <w:tc>
+          <w:tcPr>
+            <w:tcW w:w="4801" w:type="dxa"/>
+          </w:tcPr>
+          <w:p>
+            <w:pPr>
+              <w:pStyle w:val="BodyText"/>
+              <w:spacing w:after="0"/>
+              <w:rPr>
+                <w:lang w:val="ru-RU"/>
+              </w:rPr>
+            </w:pPr>
+            <w:r>
+              <w:rPr>
+                <w:lang w:val="ru-RU"/>
+              </w:rPr>
+              <w:t>Дата добавления</w:t>
+            </w:r>
+          </w:p>
+        </w:tc>
+      </w:tr>
+      <w:tr>
+        <w:tc>
+          <w:tcPr>
+            <w:tcW w:w="692" w:type="dxa"/>
+          </w:tcPr>
+          <w:p>
+            <w:pPr>
+              <w:pStyle w:val="BodyText"/>
+            </w:pPr>
+            <w:r>
+              <w:t>6</w:t>
+            </w:r>
+          </w:p>
+        </w:tc>
+        <w:tc>
+          <w:tcPr>
+            <w:tcW w:w="1855" w:type="dxa"/>
+          </w:tcPr>
+          <w:p>
+            <w:pPr>
+              <w:pStyle w:val="BodyText"/>
+            </w:pPr>
+            <w:proofErr w:type="spellStart"/>
+            <w:r>
+              <w:t>Update_DT</w:t>
+            </w:r>
+            <w:proofErr w:type="spellEnd"/>
+          </w:p>
+        </w:tc>
+        <w:tc>
+          <w:tcPr>
+            <w:tcW w:w="1999" w:type="dxa"/>
+          </w:tcPr>
+          <w:p>
+            <w:pPr>
+              <w:pStyle w:val="BodyText"/>
+            </w:pPr>
+            <w:r>
+              <w:t>DATE</w:t>
+            </w:r>
+          </w:p>
+        </w:tc>
+        <w:tc>
+          <w:tcPr>
+            <w:tcW w:w="4801" w:type="dxa"/>
+          </w:tcPr>
+          <w:p>
+            <w:pPr>
+              <w:pStyle w:val="BodyText"/>
+              <w:spacing w:after="0"/>
+              <w:rPr>
+                <w:lang w:val="ru-RU"/>
+              </w:rPr>
+            </w:pPr>
+            <w:r>
+              <w:rPr>
+                <w:lang w:val="ru-RU"/>
+              </w:rPr>
+              <w:t>Дата измений аттрибута(ов)</w:t>
+            </w:r>
+          </w:p>
+        </w:tc>
+      </w:tr>
     </w:tbl>
     <w:p>
       <w:pPr>
@@ -10675,6 +11462,23 @@
     </w:p>
     <w:p>
       <w:pPr>
+        <w:widowControl/>
+        <w:spacing w:line="240" w:lineRule="auto"/>
+        <w:rPr>
+          <w:rFonts w:ascii="Arial" w:hAnsi="Arial"/>
+          <w:b/>
+          <w:lang w:val="ru-RU"/>
+        </w:rPr>
+      </w:pPr>
+      <w:r>
+        <w:rPr>
+          <w:lang w:val="ru-RU"/>
+        </w:rPr>
+        <w:br w:type="page"/>
+      </w:r>
+    </w:p>
+    <w:p>
+      <w:pPr>
         <w:pStyle w:val="Heading2"/>
         <w:rPr>
           <w:lang w:val="ru-RU"/>
@@ -10684,6 +11488,7 @@
         <w:rPr>
           <w:lang w:val="ru-RU"/>
         </w:rPr>
+        <w:lastRenderedPageBreak/>
         <w:t>Фактовая таблица</w:t>
       </w:r>
     </w:p>
@@ -10714,13 +11519,13 @@
       <w:tblGrid>
         <w:gridCol w:w="730"/>
         <w:gridCol w:w="2134"/>
-        <w:gridCol w:w="1555"/>
-        <w:gridCol w:w="4928"/>
+        <w:gridCol w:w="1667"/>
+        <w:gridCol w:w="4816"/>
       </w:tblGrid>
       <w:tr>
         <w:tc>
           <w:tcPr>
-            <w:tcW w:w="732" w:type="dxa"/>
+            <w:tcW w:w="730" w:type="dxa"/>
           </w:tcPr>
           <w:p>
             <w:pPr>
@@ -10733,7 +11538,7 @@
         </w:tc>
         <w:tc>
           <w:tcPr>
-            <w:tcW w:w="2143" w:type="dxa"/>
+            <w:tcW w:w="2134" w:type="dxa"/>
           </w:tcPr>
           <w:p>
             <w:pPr>
@@ -10746,7 +11551,7 @@
         </w:tc>
         <w:tc>
           <w:tcPr>
-            <w:tcW w:w="1515" w:type="dxa"/>
+            <w:tcW w:w="1667" w:type="dxa"/>
           </w:tcPr>
           <w:p>
             <w:pPr>
@@ -10759,7 +11564,7 @@
         </w:tc>
         <w:tc>
           <w:tcPr>
-            <w:tcW w:w="4957" w:type="dxa"/>
+            <w:tcW w:w="4816" w:type="dxa"/>
           </w:tcPr>
           <w:p>
             <w:pPr>
@@ -10776,7 +11581,7 @@
       <w:tr>
         <w:tc>
           <w:tcPr>
-            <w:tcW w:w="732" w:type="dxa"/>
+            <w:tcW w:w="730" w:type="dxa"/>
           </w:tcPr>
           <w:p>
             <w:pPr>
@@ -10789,20 +11594,23 @@
         </w:tc>
         <w:tc>
           <w:tcPr>
-            <w:tcW w:w="2143" w:type="dxa"/>
-          </w:tcPr>
-          <w:p>
-            <w:pPr>
-              <w:pStyle w:val="BodyText"/>
-            </w:pPr>
-            <w:r>
-              <w:t>Date Key</w:t>
-            </w:r>
-          </w:p>
-        </w:tc>
-        <w:tc>
-          <w:tcPr>
-            <w:tcW w:w="1515" w:type="dxa"/>
+            <w:tcW w:w="2134" w:type="dxa"/>
+          </w:tcPr>
+          <w:p>
+            <w:pPr>
+              <w:pStyle w:val="BodyText"/>
+            </w:pPr>
+            <w:r>
+              <w:t xml:space="preserve">Date </w:t>
+            </w:r>
+            <w:r>
+              <w:t>ID</w:t>
+            </w:r>
+          </w:p>
+        </w:tc>
+        <w:tc>
+          <w:tcPr>
+            <w:tcW w:w="1667" w:type="dxa"/>
           </w:tcPr>
           <w:p>
             <w:pPr>
@@ -10818,7 +11626,7 @@
         </w:tc>
         <w:tc>
           <w:tcPr>
-            <w:tcW w:w="4957" w:type="dxa"/>
+            <w:tcW w:w="4816" w:type="dxa"/>
           </w:tcPr>
           <w:p>
             <w:pPr>
@@ -10842,7 +11650,7 @@
       <w:tr>
         <w:tc>
           <w:tcPr>
-            <w:tcW w:w="732" w:type="dxa"/>
+            <w:tcW w:w="730" w:type="dxa"/>
           </w:tcPr>
           <w:p>
             <w:pPr>
@@ -10855,20 +11663,23 @@
         </w:tc>
         <w:tc>
           <w:tcPr>
-            <w:tcW w:w="2143" w:type="dxa"/>
-          </w:tcPr>
-          <w:p>
-            <w:pPr>
-              <w:pStyle w:val="BodyText"/>
-            </w:pPr>
-            <w:r>
-              <w:t>Customer Key</w:t>
-            </w:r>
-          </w:p>
-        </w:tc>
-        <w:tc>
-          <w:tcPr>
-            <w:tcW w:w="1515" w:type="dxa"/>
+            <w:tcW w:w="2134" w:type="dxa"/>
+          </w:tcPr>
+          <w:p>
+            <w:pPr>
+              <w:pStyle w:val="BodyText"/>
+            </w:pPr>
+            <w:r>
+              <w:t xml:space="preserve">Customer </w:t>
+            </w:r>
+            <w:r>
+              <w:t>ID</w:t>
+            </w:r>
+          </w:p>
+        </w:tc>
+        <w:tc>
+          <w:tcPr>
+            <w:tcW w:w="1667" w:type="dxa"/>
           </w:tcPr>
           <w:p>
             <w:pPr>
@@ -10881,7 +11692,7 @@
         </w:tc>
         <w:tc>
           <w:tcPr>
-            <w:tcW w:w="4957" w:type="dxa"/>
+            <w:tcW w:w="4816" w:type="dxa"/>
           </w:tcPr>
           <w:p>
             <w:pPr>
@@ -10902,7 +11713,7 @@
       <w:tr>
         <w:tc>
           <w:tcPr>
-            <w:tcW w:w="732" w:type="dxa"/>
+            <w:tcW w:w="730" w:type="dxa"/>
           </w:tcPr>
           <w:p>
             <w:pPr>
@@ -10915,20 +11726,23 @@
         </w:tc>
         <w:tc>
           <w:tcPr>
-            <w:tcW w:w="2143" w:type="dxa"/>
-          </w:tcPr>
-          <w:p>
-            <w:pPr>
-              <w:pStyle w:val="BodyText"/>
-            </w:pPr>
-            <w:r>
-              <w:t>Employee Key</w:t>
-            </w:r>
-          </w:p>
-        </w:tc>
-        <w:tc>
-          <w:tcPr>
-            <w:tcW w:w="1515" w:type="dxa"/>
+            <w:tcW w:w="2134" w:type="dxa"/>
+          </w:tcPr>
+          <w:p>
+            <w:pPr>
+              <w:pStyle w:val="BodyText"/>
+            </w:pPr>
+            <w:r>
+              <w:t xml:space="preserve">Employee </w:t>
+            </w:r>
+            <w:r>
+              <w:t>ID</w:t>
+            </w:r>
+          </w:p>
+        </w:tc>
+        <w:tc>
+          <w:tcPr>
+            <w:tcW w:w="1667" w:type="dxa"/>
           </w:tcPr>
           <w:p>
             <w:pPr>
@@ -10941,7 +11755,7 @@
         </w:tc>
         <w:tc>
           <w:tcPr>
-            <w:tcW w:w="4957" w:type="dxa"/>
+            <w:tcW w:w="4816" w:type="dxa"/>
           </w:tcPr>
           <w:p>
             <w:pPr>
@@ -10962,7 +11776,7 @@
       <w:tr>
         <w:tc>
           <w:tcPr>
-            <w:tcW w:w="732" w:type="dxa"/>
+            <w:tcW w:w="730" w:type="dxa"/>
           </w:tcPr>
           <w:p>
             <w:pPr>
@@ -10975,20 +11789,23 @@
         </w:tc>
         <w:tc>
           <w:tcPr>
-            <w:tcW w:w="2143" w:type="dxa"/>
-          </w:tcPr>
-          <w:p>
-            <w:pPr>
-              <w:pStyle w:val="BodyText"/>
-            </w:pPr>
-            <w:r>
-              <w:t>Store Key</w:t>
-            </w:r>
-          </w:p>
-        </w:tc>
-        <w:tc>
-          <w:tcPr>
-            <w:tcW w:w="1515" w:type="dxa"/>
+            <w:tcW w:w="2134" w:type="dxa"/>
+          </w:tcPr>
+          <w:p>
+            <w:pPr>
+              <w:pStyle w:val="BodyText"/>
+            </w:pPr>
+            <w:r>
+              <w:t xml:space="preserve">Store </w:t>
+            </w:r>
+            <w:r>
+              <w:t>ID</w:t>
+            </w:r>
+          </w:p>
+        </w:tc>
+        <w:tc>
+          <w:tcPr>
+            <w:tcW w:w="1667" w:type="dxa"/>
           </w:tcPr>
           <w:p>
             <w:pPr>
@@ -11001,7 +11818,7 @@
         </w:tc>
         <w:tc>
           <w:tcPr>
-            <w:tcW w:w="4957" w:type="dxa"/>
+            <w:tcW w:w="4816" w:type="dxa"/>
           </w:tcPr>
           <w:p>
             <w:pPr>
@@ -11022,7 +11839,7 @@
       <w:tr>
         <w:tc>
           <w:tcPr>
-            <w:tcW w:w="732" w:type="dxa"/>
+            <w:tcW w:w="730" w:type="dxa"/>
           </w:tcPr>
           <w:p>
             <w:pPr>
@@ -11035,20 +11852,23 @@
         </w:tc>
         <w:tc>
           <w:tcPr>
-            <w:tcW w:w="2143" w:type="dxa"/>
-          </w:tcPr>
-          <w:p>
-            <w:pPr>
-              <w:pStyle w:val="BodyText"/>
-            </w:pPr>
-            <w:r>
-              <w:t>Product Key</w:t>
-            </w:r>
-          </w:p>
-        </w:tc>
-        <w:tc>
-          <w:tcPr>
-            <w:tcW w:w="1515" w:type="dxa"/>
+            <w:tcW w:w="2134" w:type="dxa"/>
+          </w:tcPr>
+          <w:p>
+            <w:pPr>
+              <w:pStyle w:val="BodyText"/>
+            </w:pPr>
+            <w:r>
+              <w:t xml:space="preserve">Product </w:t>
+            </w:r>
+            <w:r>
+              <w:t>ID</w:t>
+            </w:r>
+          </w:p>
+        </w:tc>
+        <w:tc>
+          <w:tcPr>
+            <w:tcW w:w="1667" w:type="dxa"/>
           </w:tcPr>
           <w:p>
             <w:pPr>
@@ -11061,7 +11881,7 @@
         </w:tc>
         <w:tc>
           <w:tcPr>
-            <w:tcW w:w="4957" w:type="dxa"/>
+            <w:tcW w:w="4816" w:type="dxa"/>
           </w:tcPr>
           <w:p>
             <w:pPr>
@@ -11082,7 +11902,7 @@
       <w:tr>
         <w:tc>
           <w:tcPr>
-            <w:tcW w:w="732" w:type="dxa"/>
+            <w:tcW w:w="730" w:type="dxa"/>
           </w:tcPr>
           <w:p>
             <w:pPr>
@@ -11095,20 +11915,23 @@
         </w:tc>
         <w:tc>
           <w:tcPr>
-            <w:tcW w:w="2143" w:type="dxa"/>
-          </w:tcPr>
-          <w:p>
-            <w:pPr>
-              <w:pStyle w:val="BodyText"/>
-            </w:pPr>
-            <w:r>
-              <w:t>Discount Key</w:t>
-            </w:r>
-          </w:p>
-        </w:tc>
-        <w:tc>
-          <w:tcPr>
-            <w:tcW w:w="1515" w:type="dxa"/>
+            <w:tcW w:w="2134" w:type="dxa"/>
+          </w:tcPr>
+          <w:p>
+            <w:pPr>
+              <w:pStyle w:val="BodyText"/>
+            </w:pPr>
+            <w:r>
+              <w:t xml:space="preserve">Discount </w:t>
+            </w:r>
+            <w:r>
+              <w:t>ID</w:t>
+            </w:r>
+          </w:p>
+        </w:tc>
+        <w:tc>
+          <w:tcPr>
+            <w:tcW w:w="1667" w:type="dxa"/>
           </w:tcPr>
           <w:p>
             <w:pPr>
@@ -11121,7 +11944,7 @@
         </w:tc>
         <w:tc>
           <w:tcPr>
-            <w:tcW w:w="4957" w:type="dxa"/>
+            <w:tcW w:w="4816" w:type="dxa"/>
           </w:tcPr>
           <w:p>
             <w:pPr>
@@ -11142,7 +11965,7 @@
       <w:tr>
         <w:tc>
           <w:tcPr>
-            <w:tcW w:w="732" w:type="dxa"/>
+            <w:tcW w:w="730" w:type="dxa"/>
           </w:tcPr>
           <w:p>
             <w:pPr>
@@ -11155,20 +11978,23 @@
         </w:tc>
         <w:tc>
           <w:tcPr>
-            <w:tcW w:w="2143" w:type="dxa"/>
-          </w:tcPr>
-          <w:p>
-            <w:pPr>
-              <w:pStyle w:val="BodyText"/>
-            </w:pPr>
-            <w:r>
-              <w:t>Currency Key</w:t>
-            </w:r>
-          </w:p>
-        </w:tc>
-        <w:tc>
-          <w:tcPr>
-            <w:tcW w:w="1515" w:type="dxa"/>
+            <w:tcW w:w="2134" w:type="dxa"/>
+          </w:tcPr>
+          <w:p>
+            <w:pPr>
+              <w:pStyle w:val="BodyText"/>
+            </w:pPr>
+            <w:r>
+              <w:t xml:space="preserve">Currency </w:t>
+            </w:r>
+            <w:r>
+              <w:t>ID</w:t>
+            </w:r>
+          </w:p>
+        </w:tc>
+        <w:tc>
+          <w:tcPr>
+            <w:tcW w:w="1667" w:type="dxa"/>
           </w:tcPr>
           <w:p>
             <w:pPr>
@@ -11181,7 +12007,7 @@
         </w:tc>
         <w:tc>
           <w:tcPr>
-            <w:tcW w:w="4957" w:type="dxa"/>
+            <w:tcW w:w="4816" w:type="dxa"/>
           </w:tcPr>
           <w:p>
             <w:pPr>
@@ -11202,7 +12028,7 @@
       <w:tr>
         <w:tc>
           <w:tcPr>
-            <w:tcW w:w="732" w:type="dxa"/>
+            <w:tcW w:w="730" w:type="dxa"/>
           </w:tcPr>
           <w:p>
             <w:pPr>
@@ -11215,20 +12041,23 @@
         </w:tc>
         <w:tc>
           <w:tcPr>
-            <w:tcW w:w="2143" w:type="dxa"/>
-          </w:tcPr>
-          <w:p>
-            <w:pPr>
-              <w:pStyle w:val="BodyText"/>
-            </w:pPr>
-            <w:r>
-              <w:t>Payment Key</w:t>
-            </w:r>
-          </w:p>
-        </w:tc>
-        <w:tc>
-          <w:tcPr>
-            <w:tcW w:w="1515" w:type="dxa"/>
+            <w:tcW w:w="2134" w:type="dxa"/>
+          </w:tcPr>
+          <w:p>
+            <w:pPr>
+              <w:pStyle w:val="BodyText"/>
+            </w:pPr>
+            <w:r>
+              <w:t xml:space="preserve">Payment </w:t>
+            </w:r>
+            <w:r>
+              <w:t>ID</w:t>
+            </w:r>
+          </w:p>
+        </w:tc>
+        <w:tc>
+          <w:tcPr>
+            <w:tcW w:w="1667" w:type="dxa"/>
           </w:tcPr>
           <w:p>
             <w:pPr>
@@ -11241,7 +12070,7 @@
         </w:tc>
         <w:tc>
           <w:tcPr>
-            <w:tcW w:w="4957" w:type="dxa"/>
+            <w:tcW w:w="4816" w:type="dxa"/>
           </w:tcPr>
           <w:p>
             <w:pPr>
@@ -11262,7 +12091,7 @@
       <w:tr>
         <w:tc>
           <w:tcPr>
-            <w:tcW w:w="732" w:type="dxa"/>
+            <w:tcW w:w="730" w:type="dxa"/>
           </w:tcPr>
           <w:p>
             <w:pPr>
@@ -11281,7 +12110,7 @@
         </w:tc>
         <w:tc>
           <w:tcPr>
-            <w:tcW w:w="2143" w:type="dxa"/>
+            <w:tcW w:w="2134" w:type="dxa"/>
           </w:tcPr>
           <w:p>
             <w:pPr>
@@ -11303,7 +12132,7 @@
         </w:tc>
         <w:tc>
           <w:tcPr>
-            <w:tcW w:w="1515" w:type="dxa"/>
+            <w:tcW w:w="1667" w:type="dxa"/>
           </w:tcPr>
           <w:p>
             <w:pPr>
@@ -11319,7 +12148,7 @@
         </w:tc>
         <w:tc>
           <w:tcPr>
-            <w:tcW w:w="4957" w:type="dxa"/>
+            <w:tcW w:w="4816" w:type="dxa"/>
           </w:tcPr>
           <w:p>
             <w:pPr>
@@ -11340,7 +12169,7 @@
       <w:tr>
         <w:tc>
           <w:tcPr>
-            <w:tcW w:w="732" w:type="dxa"/>
+            <w:tcW w:w="730" w:type="dxa"/>
           </w:tcPr>
           <w:p>
             <w:pPr>
@@ -11359,7 +12188,7 @@
         </w:tc>
         <w:tc>
           <w:tcPr>
-            <w:tcW w:w="2143" w:type="dxa"/>
+            <w:tcW w:w="2134" w:type="dxa"/>
           </w:tcPr>
           <w:p>
             <w:pPr>
@@ -11372,7 +12201,7 @@
         </w:tc>
         <w:tc>
           <w:tcPr>
-            <w:tcW w:w="1515" w:type="dxa"/>
+            <w:tcW w:w="1667" w:type="dxa"/>
           </w:tcPr>
           <w:p>
             <w:pPr>
@@ -11397,7 +12226,7 @@
         </w:tc>
         <w:tc>
           <w:tcPr>
-            <w:tcW w:w="4957" w:type="dxa"/>
+            <w:tcW w:w="4816" w:type="dxa"/>
           </w:tcPr>
           <w:p>
             <w:pPr>
@@ -11418,7 +12247,7 @@
       <w:tr>
         <w:tc>
           <w:tcPr>
-            <w:tcW w:w="732" w:type="dxa"/>
+            <w:tcW w:w="730" w:type="dxa"/>
           </w:tcPr>
           <w:p>
             <w:pPr>
@@ -11437,7 +12266,7 @@
         </w:tc>
         <w:tc>
           <w:tcPr>
-            <w:tcW w:w="2143" w:type="dxa"/>
+            <w:tcW w:w="2134" w:type="dxa"/>
           </w:tcPr>
           <w:p>
             <w:pPr>
@@ -11450,7 +12279,7 @@
         </w:tc>
         <w:tc>
           <w:tcPr>
-            <w:tcW w:w="1515" w:type="dxa"/>
+            <w:tcW w:w="1667" w:type="dxa"/>
           </w:tcPr>
           <w:p>
             <w:pPr>
@@ -11475,7 +12304,7 @@
         </w:tc>
         <w:tc>
           <w:tcPr>
-            <w:tcW w:w="4957" w:type="dxa"/>
+            <w:tcW w:w="4816" w:type="dxa"/>
           </w:tcPr>
           <w:p>
             <w:pPr>
@@ -11496,7 +12325,7 @@
       <w:tr>
         <w:tc>
           <w:tcPr>
-            <w:tcW w:w="732" w:type="dxa"/>
+            <w:tcW w:w="730" w:type="dxa"/>
           </w:tcPr>
           <w:p>
             <w:pPr>
@@ -11512,7 +12341,7 @@
         </w:tc>
         <w:tc>
           <w:tcPr>
-            <w:tcW w:w="2143" w:type="dxa"/>
+            <w:tcW w:w="2134" w:type="dxa"/>
           </w:tcPr>
           <w:p>
             <w:pPr>
@@ -11525,7 +12354,7 @@
         </w:tc>
         <w:tc>
           <w:tcPr>
-            <w:tcW w:w="1515" w:type="dxa"/>
+            <w:tcW w:w="1667" w:type="dxa"/>
           </w:tcPr>
           <w:p>
             <w:pPr>
@@ -11547,7 +12376,7 @@
         </w:tc>
         <w:tc>
           <w:tcPr>
-            <w:tcW w:w="4957" w:type="dxa"/>
+            <w:tcW w:w="4816" w:type="dxa"/>
           </w:tcPr>
           <w:p>
             <w:pPr>
@@ -11568,14 +12397,13 @@
       <w:tr>
         <w:tc>
           <w:tcPr>
-            <w:tcW w:w="732" w:type="dxa"/>
-          </w:tcPr>
-          <w:p>
-            <w:pPr>
-              <w:pStyle w:val="BodyText"/>
-            </w:pPr>
-            <w:r>
-              <w:lastRenderedPageBreak/>
+            <w:tcW w:w="730" w:type="dxa"/>
+          </w:tcPr>
+          <w:p>
+            <w:pPr>
+              <w:pStyle w:val="BodyText"/>
+            </w:pPr>
+            <w:r>
               <w:t>1</w:t>
             </w:r>
             <w:r>
@@ -11585,7 +12413,7 @@
         </w:tc>
         <w:tc>
           <w:tcPr>
-            <w:tcW w:w="2143" w:type="dxa"/>
+            <w:tcW w:w="2134" w:type="dxa"/>
           </w:tcPr>
           <w:p>
             <w:pPr>
@@ -11598,7 +12426,7 @@
         </w:tc>
         <w:tc>
           <w:tcPr>
-            <w:tcW w:w="1515" w:type="dxa"/>
+            <w:tcW w:w="1667" w:type="dxa"/>
           </w:tcPr>
           <w:p>
             <w:pPr>
@@ -11623,7 +12451,7 @@
         </w:tc>
         <w:tc>
           <w:tcPr>
-            <w:tcW w:w="4957" w:type="dxa"/>
+            <w:tcW w:w="4816" w:type="dxa"/>
           </w:tcPr>
           <w:p>
             <w:pPr>
@@ -11644,7 +12472,7 @@
       <w:tr>
         <w:tc>
           <w:tcPr>
-            <w:tcW w:w="732" w:type="dxa"/>
+            <w:tcW w:w="730" w:type="dxa"/>
           </w:tcPr>
           <w:p>
             <w:pPr>
@@ -11660,7 +12488,7 @@
         </w:tc>
         <w:tc>
           <w:tcPr>
-            <w:tcW w:w="2143" w:type="dxa"/>
+            <w:tcW w:w="2134" w:type="dxa"/>
           </w:tcPr>
           <w:p>
             <w:pPr>
@@ -11673,7 +12501,7 @@
         </w:tc>
         <w:tc>
           <w:tcPr>
-            <w:tcW w:w="1515" w:type="dxa"/>
+            <w:tcW w:w="1667" w:type="dxa"/>
           </w:tcPr>
           <w:p>
             <w:pPr>
@@ -11695,7 +12523,7 @@
         </w:tc>
         <w:tc>
           <w:tcPr>
-            <w:tcW w:w="4957" w:type="dxa"/>
+            <w:tcW w:w="4816" w:type="dxa"/>
           </w:tcPr>
           <w:p>
             <w:pPr>
@@ -11716,7 +12544,7 @@
       <w:tr>
         <w:tc>
           <w:tcPr>
-            <w:tcW w:w="732" w:type="dxa"/>
+            <w:tcW w:w="730" w:type="dxa"/>
           </w:tcPr>
           <w:p>
             <w:pPr>
@@ -11732,7 +12560,7 @@
         </w:tc>
         <w:tc>
           <w:tcPr>
-            <w:tcW w:w="2143" w:type="dxa"/>
+            <w:tcW w:w="2134" w:type="dxa"/>
           </w:tcPr>
           <w:p>
             <w:pPr>
@@ -11745,20 +12573,32 @@
         </w:tc>
         <w:tc>
           <w:tcPr>
-            <w:tcW w:w="1515" w:type="dxa"/>
-          </w:tcPr>
-          <w:p>
-            <w:pPr>
-              <w:pStyle w:val="BodyText"/>
-            </w:pPr>
-            <w:r>
-              <w:t>NUMBER(8)</w:t>
-            </w:r>
-          </w:p>
-        </w:tc>
-        <w:tc>
-          <w:tcPr>
-            <w:tcW w:w="4957" w:type="dxa"/>
+            <w:tcW w:w="1667" w:type="dxa"/>
+          </w:tcPr>
+          <w:p>
+            <w:pPr>
+              <w:pStyle w:val="BodyText"/>
+            </w:pPr>
+            <w:r>
+              <w:t>NUMBER(</w:t>
+            </w:r>
+            <w:r>
+              <w:rPr>
+                <w:lang w:val="ru-RU"/>
+              </w:rPr>
+              <w:t>10</w:t>
+            </w:r>
+            <w:r>
+              <w:t>,2</w:t>
+            </w:r>
+            <w:r>
+              <w:t>)</w:t>
+            </w:r>
+          </w:p>
+        </w:tc>
+        <w:tc>
+          <w:tcPr>
+            <w:tcW w:w="4816" w:type="dxa"/>
           </w:tcPr>
           <w:p>
             <w:pPr>
@@ -11791,7 +12631,7 @@
       <w:tr>
         <w:tc>
           <w:tcPr>
-            <w:tcW w:w="732" w:type="dxa"/>
+            <w:tcW w:w="730" w:type="dxa"/>
           </w:tcPr>
           <w:p>
             <w:pPr>
@@ -11807,7 +12647,7 @@
         </w:tc>
         <w:tc>
           <w:tcPr>
-            <w:tcW w:w="2143" w:type="dxa"/>
+            <w:tcW w:w="2134" w:type="dxa"/>
           </w:tcPr>
           <w:p>
             <w:pPr>
@@ -11820,20 +12660,32 @@
         </w:tc>
         <w:tc>
           <w:tcPr>
-            <w:tcW w:w="1515" w:type="dxa"/>
-          </w:tcPr>
-          <w:p>
-            <w:pPr>
-              <w:pStyle w:val="BodyText"/>
-            </w:pPr>
-            <w:r>
-              <w:t>NUMBER(8)</w:t>
-            </w:r>
-          </w:p>
-        </w:tc>
-        <w:tc>
-          <w:tcPr>
-            <w:tcW w:w="4957" w:type="dxa"/>
+            <w:tcW w:w="1667" w:type="dxa"/>
+          </w:tcPr>
+          <w:p>
+            <w:pPr>
+              <w:pStyle w:val="BodyText"/>
+            </w:pPr>
+            <w:r>
+              <w:t>NUMBER(</w:t>
+            </w:r>
+            <w:r>
+              <w:rPr>
+                <w:lang w:val="ru-RU"/>
+              </w:rPr>
+              <w:t>10</w:t>
+            </w:r>
+            <w:r>
+              <w:t>,2</w:t>
+            </w:r>
+            <w:r>
+              <w:t>)</w:t>
+            </w:r>
+          </w:p>
+        </w:tc>
+        <w:tc>
+          <w:tcPr>
+            <w:tcW w:w="4816" w:type="dxa"/>
           </w:tcPr>
           <w:p>
             <w:pPr>
@@ -11854,7 +12706,7 @@
       <w:tr>
         <w:tc>
           <w:tcPr>
-            <w:tcW w:w="732" w:type="dxa"/>
+            <w:tcW w:w="730" w:type="dxa"/>
           </w:tcPr>
           <w:p>
             <w:pPr>
@@ -11867,7 +12719,7 @@
         </w:tc>
         <w:tc>
           <w:tcPr>
-            <w:tcW w:w="2143" w:type="dxa"/>
+            <w:tcW w:w="2134" w:type="dxa"/>
           </w:tcPr>
           <w:p>
             <w:pPr>
@@ -11880,20 +12732,35 @@
         </w:tc>
         <w:tc>
           <w:tcPr>
-            <w:tcW w:w="1515" w:type="dxa"/>
-          </w:tcPr>
-          <w:p>
-            <w:pPr>
-              <w:pStyle w:val="BodyText"/>
-            </w:pPr>
-            <w:r>
-              <w:t>NUMBER(8)</w:t>
-            </w:r>
-          </w:p>
-        </w:tc>
-        <w:tc>
-          <w:tcPr>
-            <w:tcW w:w="4957" w:type="dxa"/>
+            <w:tcW w:w="1667" w:type="dxa"/>
+          </w:tcPr>
+          <w:p>
+            <w:pPr>
+              <w:pStyle w:val="BodyText"/>
+            </w:pPr>
+            <w:r>
+              <w:t>NUMBER(</w:t>
+            </w:r>
+            <w:r>
+              <w:rPr>
+                <w:lang w:val="ru-RU"/>
+              </w:rPr>
+              <w:t>10</w:t>
+            </w:r>
+            <w:r>
+              <w:t>,2</w:t>
+            </w:r>
+            <w:r>
+              <w:t xml:space="preserve"> </w:t>
+            </w:r>
+            <w:r>
+              <w:t>)</w:t>
+            </w:r>
+          </w:p>
+        </w:tc>
+        <w:tc>
+          <w:tcPr>
+            <w:tcW w:w="4816" w:type="dxa"/>
           </w:tcPr>
           <w:p>
             <w:pPr>
@@ -11907,6 +12774,145 @@
                 <w:lang w:val="ru-RU"/>
               </w:rPr>
               <w:t>Кол-во*Цену за штуку в долларах</w:t>
+            </w:r>
+          </w:p>
+        </w:tc>
+      </w:tr>
+      <w:tr>
+        <w:tc>
+          <w:tcPr>
+            <w:tcW w:w="730" w:type="dxa"/>
+          </w:tcPr>
+          <w:p>
+            <w:pPr>
+              <w:pStyle w:val="BodyText"/>
+              <w:rPr>
+                <w:lang w:val="ru-RU"/>
+              </w:rPr>
+            </w:pPr>
+            <w:r>
+              <w:rPr>
+                <w:lang w:val="ru-RU"/>
+              </w:rPr>
+              <w:t>18</w:t>
+            </w:r>
+          </w:p>
+        </w:tc>
+        <w:tc>
+          <w:tcPr>
+            <w:tcW w:w="2134" w:type="dxa"/>
+          </w:tcPr>
+          <w:p>
+            <w:pPr>
+              <w:pStyle w:val="BodyText"/>
+            </w:pPr>
+            <w:proofErr w:type="spellStart"/>
+            <w:r>
+              <w:t>Insert_DT</w:t>
+            </w:r>
+            <w:proofErr w:type="spellEnd"/>
+            <w:r>
+              <w:t xml:space="preserve">   </w:t>
+            </w:r>
+          </w:p>
+        </w:tc>
+        <w:tc>
+          <w:tcPr>
+            <w:tcW w:w="1667" w:type="dxa"/>
+          </w:tcPr>
+          <w:p>
+            <w:pPr>
+              <w:pStyle w:val="BodyText"/>
+            </w:pPr>
+            <w:r>
+              <w:t>DATE</w:t>
+            </w:r>
+          </w:p>
+        </w:tc>
+        <w:tc>
+          <w:tcPr>
+            <w:tcW w:w="4816" w:type="dxa"/>
+          </w:tcPr>
+          <w:p>
+            <w:pPr>
+              <w:pStyle w:val="BodyText"/>
+              <w:rPr>
+                <w:lang w:val="ru-RU"/>
+              </w:rPr>
+            </w:pPr>
+            <w:r>
+              <w:rPr>
+                <w:lang w:val="ru-RU"/>
+              </w:rPr>
+              <w:t>Дата добавления</w:t>
+            </w:r>
+          </w:p>
+        </w:tc>
+      </w:tr>
+      <w:tr>
+        <w:tc>
+          <w:tcPr>
+            <w:tcW w:w="730" w:type="dxa"/>
+          </w:tcPr>
+          <w:p>
+            <w:pPr>
+              <w:pStyle w:val="BodyText"/>
+              <w:rPr>
+                <w:lang w:val="ru-RU"/>
+              </w:rPr>
+            </w:pPr>
+            <w:r>
+              <w:rPr>
+                <w:lang w:val="ru-RU"/>
+              </w:rPr>
+              <w:t>19</w:t>
+            </w:r>
+          </w:p>
+        </w:tc>
+        <w:tc>
+          <w:tcPr>
+            <w:tcW w:w="2134" w:type="dxa"/>
+          </w:tcPr>
+          <w:p>
+            <w:pPr>
+              <w:pStyle w:val="BodyText"/>
+            </w:pPr>
+            <w:proofErr w:type="spellStart"/>
+            <w:r>
+              <w:t>Update_DT</w:t>
+            </w:r>
+            <w:proofErr w:type="spellEnd"/>
+          </w:p>
+        </w:tc>
+        <w:tc>
+          <w:tcPr>
+            <w:tcW w:w="1667" w:type="dxa"/>
+          </w:tcPr>
+          <w:p>
+            <w:pPr>
+              <w:pStyle w:val="BodyText"/>
+            </w:pPr>
+            <w:r>
+              <w:t>DATE</w:t>
+            </w:r>
+          </w:p>
+        </w:tc>
+        <w:tc>
+          <w:tcPr>
+            <w:tcW w:w="4816" w:type="dxa"/>
+          </w:tcPr>
+          <w:p>
+            <w:pPr>
+              <w:pStyle w:val="BodyText"/>
+              <w:rPr>
+                <w:lang w:val="ru-RU"/>
+              </w:rPr>
+            </w:pPr>
+            <w:r>
+              <w:rPr>
+                <w:lang w:val="ru-RU"/>
+              </w:rPr>
+              <w:t>Дата измений аттрибута(ов)</w:t>
             </w:r>
           </w:p>
         </w:tc>
@@ -11931,7 +12937,7 @@
           <w:lang w:val="ru-RU"/>
         </w:rPr>
       </w:pPr>
-      <w:bookmarkStart w:id="11" w:name="_Toc412572574"/>
+      <w:bookmarkStart w:id="10" w:name="_Toc412572574"/>
       <w:r>
         <w:rPr>
           <w:lang w:val="ru-RU"/>
@@ -11947,7 +12953,7 @@
         <w:lastRenderedPageBreak/>
         <w:t>Logical Scheme</w:t>
       </w:r>
-      <w:bookmarkEnd w:id="11"/>
+      <w:bookmarkEnd w:id="10"/>
       <w:r>
         <w:br/>
       </w:r>
@@ -11965,10 +12971,10 @@
           <w:noProof/>
         </w:rPr>
         <w:drawing>
-          <wp:inline distT="0" distB="0" distL="0" distR="0" wp14:anchorId="75064D6D" wp14:editId="224E1E7B">
-            <wp:extent cx="5941695" cy="3020425"/>
-            <wp:effectExtent l="0" t="0" r="1905" b="8890"/>
-            <wp:docPr id="2" name="Picture 2" descr="C:\Users\Saida_Melikava\Desktop\sales(2).png"/>
+          <wp:inline distT="0" distB="0" distL="0" distR="0" wp14:anchorId="08F1D792" wp14:editId="32E4D70B">
+            <wp:extent cx="6235355" cy="3373820"/>
+            <wp:effectExtent l="0" t="0" r="0" b="0"/>
+            <wp:docPr id="3" name="Picture 3" descr="C:\Users\Saida_Melikava\Desktop\sales(5).png"/>
             <wp:cNvGraphicFramePr>
               <a:graphicFrameLocks xmlns:a="http://schemas.openxmlformats.org/drawingml/2006/main" noChangeAspect="1"/>
             </wp:cNvGraphicFramePr>
@@ -11976,7 +12982,7 @@
               <a:graphicData uri="http://schemas.openxmlformats.org/drawingml/2006/picture">
                 <pic:pic xmlns:pic="http://schemas.openxmlformats.org/drawingml/2006/picture">
                   <pic:nvPicPr>
-                    <pic:cNvPr id="0" name="Picture 1" descr="C:\Users\Saida_Melikava\Desktop\sales(2).png"/>
+                    <pic:cNvPr id="0" name="Picture 1" descr="C:\Users\Saida_Melikava\Desktop\sales(5).png"/>
                     <pic:cNvPicPr>
                       <a:picLocks noChangeAspect="1" noChangeArrowheads="1"/>
                     </pic:cNvPicPr>
@@ -11997,7 +13003,7 @@
                   <pic:spPr bwMode="auto">
                     <a:xfrm>
                       <a:off x="0" y="0"/>
-                      <a:ext cx="5941695" cy="3020425"/>
+                      <a:ext cx="6245966" cy="3379562"/>
                     </a:xfrm>
                     <a:prstGeom prst="rect">
                       <a:avLst/>
@@ -12024,7 +13030,7 @@
           <w:sz w:val="24"/>
         </w:rPr>
       </w:pPr>
-      <w:bookmarkStart w:id="12" w:name="_Toc412572575"/>
+      <w:bookmarkStart w:id="11" w:name="_Toc412572575"/>
       <w:r>
         <w:br w:type="page"/>
       </w:r>
@@ -12033,11 +13039,13 @@
       <w:pPr>
         <w:pStyle w:val="Heading1"/>
       </w:pPr>
+      <w:bookmarkStart w:id="12" w:name="_GoBack"/>
+      <w:bookmarkEnd w:id="12"/>
       <w:r>
         <w:lastRenderedPageBreak/>
         <w:t>Data Flow</w:t>
       </w:r>
-      <w:bookmarkEnd w:id="12"/>
+      <w:bookmarkEnd w:id="11"/>
     </w:p>
     <w:p>
       <w:pPr>
@@ -12275,11 +13283,217 @@
       <w:bookmarkEnd w:id="9"/>
       <w:bookmarkEnd w:id="15"/>
     </w:p>
+    <w:p>
+      <w:pPr>
+        <w:pStyle w:val="BodyText"/>
+        <w:rPr>
+          <w:lang w:val="ru-RU"/>
+        </w:rPr>
+      </w:pPr>
+      <w:r>
+        <w:rPr>
+          <w:lang w:val="ru-RU"/>
+        </w:rPr>
+        <w:t>Цель: Анализ продаж существующих категорий книг (печатные, электронные, аудио) за каждый месяц 2017 года (до октбря включительно, тк сейчас ноябрь) в Минской и Бресткой областях РБ.</w:t>
+      </w:r>
+    </w:p>
+    <w:p>
+      <w:pPr>
+        <w:pStyle w:val="BodyText"/>
+        <w:numPr>
+          <w:ilvl w:val="0"/>
+          <w:numId w:val="32"/>
+        </w:numPr>
+      </w:pPr>
+      <w:r>
+        <w:t xml:space="preserve">AVG – </w:t>
+      </w:r>
+      <w:r>
+        <w:rPr>
+          <w:lang w:val="ru-RU"/>
+        </w:rPr>
+        <w:t xml:space="preserve">среднее значени </w:t>
+      </w:r>
+      <w:proofErr w:type="spellStart"/>
+      <w:r>
+        <w:t>Sales_amount</w:t>
+      </w:r>
+      <w:proofErr w:type="spellEnd"/>
+    </w:p>
+    <w:p>
+      <w:pPr>
+        <w:pStyle w:val="BodyText"/>
+        <w:numPr>
+          <w:ilvl w:val="0"/>
+          <w:numId w:val="32"/>
+        </w:numPr>
+        <w:rPr>
+          <w:lang w:val="ru-RU"/>
+        </w:rPr>
+      </w:pPr>
+      <w:r>
+        <w:t>MAX</w:t>
+      </w:r>
+      <w:r>
+        <w:rPr>
+          <w:lang w:val="ru-RU"/>
+        </w:rPr>
+        <w:t xml:space="preserve"> – </w:t>
+      </w:r>
+      <w:r>
+        <w:rPr>
+          <w:lang w:val="ru-RU"/>
+        </w:rPr>
+        <w:t xml:space="preserve">максимальное значени </w:t>
+      </w:r>
+      <w:r>
+        <w:t>Sales</w:t>
+      </w:r>
+      <w:r>
+        <w:rPr>
+          <w:lang w:val="ru-RU"/>
+        </w:rPr>
+        <w:t>_</w:t>
+      </w:r>
+      <w:r>
+        <w:t>amount</w:t>
+      </w:r>
+    </w:p>
+    <w:p>
+      <w:pPr>
+        <w:pStyle w:val="BodyText"/>
+        <w:numPr>
+          <w:ilvl w:val="0"/>
+          <w:numId w:val="32"/>
+        </w:numPr>
+        <w:rPr>
+          <w:lang w:val="ru-RU"/>
+        </w:rPr>
+      </w:pPr>
+      <w:r>
+        <w:rPr>
+          <w:lang w:val="ru-RU"/>
+        </w:rPr>
+        <w:t xml:space="preserve">% </w:t>
+      </w:r>
+      <w:r>
+        <w:t>of</w:t>
+      </w:r>
+      <w:r>
+        <w:rPr>
+          <w:lang w:val="ru-RU"/>
+        </w:rPr>
+        <w:t xml:space="preserve"> </w:t>
+      </w:r>
+      <w:r>
+        <w:t>all</w:t>
+      </w:r>
+      <w:r>
+        <w:rPr>
+          <w:lang w:val="ru-RU"/>
+        </w:rPr>
+        <w:t xml:space="preserve"> – процент выручки от общегочисла продаж</w:t>
+      </w:r>
+    </w:p>
+    <w:p>
+      <w:pPr>
+        <w:pStyle w:val="BodyText"/>
+        <w:rPr>
+          <w:lang w:val="ru-RU"/>
+        </w:rPr>
+      </w:pPr>
+      <w:r>
+        <w:rPr>
+          <w:lang w:val="ru-RU"/>
+        </w:rPr>
+        <w:t>Красный цвет: самый низкий уровень продаж.</w:t>
+      </w:r>
+    </w:p>
+    <w:p>
+      <w:pPr>
+        <w:pStyle w:val="BodyText"/>
+        <w:rPr>
+          <w:lang w:val="ru-RU"/>
+        </w:rPr>
+      </w:pPr>
+      <w:r>
+        <w:rPr>
+          <w:lang w:val="ru-RU"/>
+        </w:rPr>
+        <w:t>Зеленый цвет: самый высокий уровень продаж.</w:t>
+      </w:r>
+    </w:p>
+    <w:p>
+      <w:pPr>
+        <w:pStyle w:val="BodyText"/>
+        <w:rPr>
+          <w:lang w:val="ru-RU"/>
+        </w:rPr>
+      </w:pPr>
+    </w:p>
+    <w:p>
+      <w:pPr>
+        <w:pStyle w:val="BodyText"/>
+      </w:pPr>
+      <w:r>
+        <w:rPr>
+          <w:noProof/>
+        </w:rPr>
+        <w:drawing>
+          <wp:inline distT="0" distB="0" distL="0" distR="0" wp14:anchorId="59B2BF1C" wp14:editId="2AB9E1D0">
+            <wp:extent cx="6013281" cy="1243945"/>
+            <wp:effectExtent l="0" t="0" r="6985" b="0"/>
+            <wp:docPr id="5" name="Picture 5" descr="D:\DWH share projects\BI-Lab-2017\_1. Introduction to DWH\Tasks\Saida_Melikava\Reports\task9\Report_example.PNG"/>
+            <wp:cNvGraphicFramePr>
+              <a:graphicFrameLocks xmlns:a="http://schemas.openxmlformats.org/drawingml/2006/main" noChangeAspect="1"/>
+            </wp:cNvGraphicFramePr>
+            <a:graphic xmlns:a="http://schemas.openxmlformats.org/drawingml/2006/main">
+              <a:graphicData uri="http://schemas.openxmlformats.org/drawingml/2006/picture">
+                <pic:pic xmlns:pic="http://schemas.openxmlformats.org/drawingml/2006/picture">
+                  <pic:nvPicPr>
+                    <pic:cNvPr id="0" name="Picture 3" descr="D:\DWH share projects\BI-Lab-2017\_1. Introduction to DWH\Tasks\Saida_Melikava\Reports\task9\Report_example.PNG"/>
+                    <pic:cNvPicPr>
+                      <a:picLocks noChangeAspect="1" noChangeArrowheads="1"/>
+                    </pic:cNvPicPr>
+                  </pic:nvPicPr>
+                  <pic:blipFill>
+                    <a:blip r:embed="rId16">
+                      <a:extLst>
+                        <a:ext uri="{28A0092B-C50C-407E-A947-70E740481C1C}">
+                          <a14:useLocalDpi xmlns:a14="http://schemas.microsoft.com/office/drawing/2010/main" val="0"/>
+                        </a:ext>
+                      </a:extLst>
+                    </a:blip>
+                    <a:srcRect/>
+                    <a:stretch>
+                      <a:fillRect/>
+                    </a:stretch>
+                  </pic:blipFill>
+                  <pic:spPr bwMode="auto">
+                    <a:xfrm>
+                      <a:off x="0" y="0"/>
+                      <a:ext cx="6075323" cy="1256779"/>
+                    </a:xfrm>
+                    <a:prstGeom prst="rect">
+                      <a:avLst/>
+                    </a:prstGeom>
+                    <a:noFill/>
+                    <a:ln>
+                      <a:noFill/>
+                    </a:ln>
+                  </pic:spPr>
+                </pic:pic>
+              </a:graphicData>
+            </a:graphic>
+          </wp:inline>
+        </w:drawing>
+      </w:r>
+    </w:p>
     <w:sectPr>
-      <w:headerReference w:type="default" r:id="rId16"/>
-      <w:footerReference w:type="default" r:id="rId17"/>
-      <w:headerReference w:type="first" r:id="rId18"/>
-      <w:footerReference w:type="first" r:id="rId19"/>
+      <w:headerReference w:type="default" r:id="rId17"/>
+      <w:footerReference w:type="default" r:id="rId18"/>
+      <w:headerReference w:type="first" r:id="rId19"/>
+      <w:footerReference w:type="first" r:id="rId20"/>
       <w:pgSz w:w="11909" w:h="16834" w:code="9"/>
       <w:pgMar w:top="1134" w:right="851" w:bottom="1134" w:left="1134" w:header="992" w:footer="629" w:gutter="567"/>
       <w:cols w:space="720"/>
@@ -12438,7 +13652,7 @@
             <w:rPr>
               <w:noProof/>
             </w:rPr>
-            <w:t>8</w:t>
+            <w:t>13</w:t>
           </w:r>
           <w:r>
             <w:rPr>
@@ -12898,7 +14112,7 @@
               <w:sz w:val="16"/>
               <w:szCs w:val="16"/>
             </w:rPr>
-            <w:t>16-Nov-2017 03:05</w:t>
+            <w:t>16-Nov-2017 11:43</w:t>
           </w:r>
           <w:r>
             <w:rPr>
@@ -13112,7 +14326,7 @@
               <w:sz w:val="16"/>
               <w:szCs w:val="16"/>
             </w:rPr>
-            <w:t>16-Nov-2017 03:05</w:t>
+            <w:t>16-Nov-2017 11:43</w:t>
           </w:r>
           <w:r>
             <w:rPr>
@@ -13746,6 +14960,119 @@
     </w:lvl>
   </w:abstractNum>
   <w:abstractNum w:abstractNumId="11" w15:restartNumberingAfterBreak="0">
+    <w:nsid w:val="1C4C3B65"/>
+    <w:multiLevelType w:val="hybridMultilevel"/>
+    <w:tmpl w:val="B89479FC"/>
+    <w:lvl w:ilvl="0" w:tplc="04090001">
+      <w:start w:val="1"/>
+      <w:numFmt w:val="bullet"/>
+      <w:lvlText w:val=""/>
+      <w:lvlJc w:val="left"/>
+      <w:pPr>
+        <w:ind w:left="720" w:hanging="360"/>
+      </w:pPr>
+      <w:rPr>
+        <w:rFonts w:ascii="Symbol" w:hAnsi="Symbol" w:hint="default"/>
+      </w:rPr>
+    </w:lvl>
+    <w:lvl w:ilvl="1" w:tplc="04090003" w:tentative="1">
+      <w:start w:val="1"/>
+      <w:numFmt w:val="bullet"/>
+      <w:lvlText w:val="o"/>
+      <w:lvlJc w:val="left"/>
+      <w:pPr>
+        <w:ind w:left="1440" w:hanging="360"/>
+      </w:pPr>
+      <w:rPr>
+        <w:rFonts w:ascii="Courier New" w:hAnsi="Courier New" w:cs="Courier New" w:hint="default"/>
+      </w:rPr>
+    </w:lvl>
+    <w:lvl w:ilvl="2" w:tplc="04090005" w:tentative="1">
+      <w:start w:val="1"/>
+      <w:numFmt w:val="bullet"/>
+      <w:lvlText w:val=""/>
+      <w:lvlJc w:val="left"/>
+      <w:pPr>
+        <w:ind w:left="2160" w:hanging="360"/>
+      </w:pPr>
+      <w:rPr>
+        <w:rFonts w:ascii="Wingdings" w:hAnsi="Wingdings" w:hint="default"/>
+      </w:rPr>
+    </w:lvl>
+    <w:lvl w:ilvl="3" w:tplc="04090001" w:tentative="1">
+      <w:start w:val="1"/>
+      <w:numFmt w:val="bullet"/>
+      <w:lvlText w:val=""/>
+      <w:lvlJc w:val="left"/>
+      <w:pPr>
+        <w:ind w:left="2880" w:hanging="360"/>
+      </w:pPr>
+      <w:rPr>
+        <w:rFonts w:ascii="Symbol" w:hAnsi="Symbol" w:hint="default"/>
+      </w:rPr>
+    </w:lvl>
+    <w:lvl w:ilvl="4" w:tplc="04090003" w:tentative="1">
+      <w:start w:val="1"/>
+      <w:numFmt w:val="bullet"/>
+      <w:lvlText w:val="o"/>
+      <w:lvlJc w:val="left"/>
+      <w:pPr>
+        <w:ind w:left="3600" w:hanging="360"/>
+      </w:pPr>
+      <w:rPr>
+        <w:rFonts w:ascii="Courier New" w:hAnsi="Courier New" w:cs="Courier New" w:hint="default"/>
+      </w:rPr>
+    </w:lvl>
+    <w:lvl w:ilvl="5" w:tplc="04090005" w:tentative="1">
+      <w:start w:val="1"/>
+      <w:numFmt w:val="bullet"/>
+      <w:lvlText w:val=""/>
+      <w:lvlJc w:val="left"/>
+      <w:pPr>
+        <w:ind w:left="4320" w:hanging="360"/>
+      </w:pPr>
+      <w:rPr>
+        <w:rFonts w:ascii="Wingdings" w:hAnsi="Wingdings" w:hint="default"/>
+      </w:rPr>
+    </w:lvl>
+    <w:lvl w:ilvl="6" w:tplc="04090001" w:tentative="1">
+      <w:start w:val="1"/>
+      <w:numFmt w:val="bullet"/>
+      <w:lvlText w:val=""/>
+      <w:lvlJc w:val="left"/>
+      <w:pPr>
+        <w:ind w:left="5040" w:hanging="360"/>
+      </w:pPr>
+      <w:rPr>
+        <w:rFonts w:ascii="Symbol" w:hAnsi="Symbol" w:hint="default"/>
+      </w:rPr>
+    </w:lvl>
+    <w:lvl w:ilvl="7" w:tplc="04090003" w:tentative="1">
+      <w:start w:val="1"/>
+      <w:numFmt w:val="bullet"/>
+      <w:lvlText w:val="o"/>
+      <w:lvlJc w:val="left"/>
+      <w:pPr>
+        <w:ind w:left="5760" w:hanging="360"/>
+      </w:pPr>
+      <w:rPr>
+        <w:rFonts w:ascii="Courier New" w:hAnsi="Courier New" w:cs="Courier New" w:hint="default"/>
+      </w:rPr>
+    </w:lvl>
+    <w:lvl w:ilvl="8" w:tplc="04090005" w:tentative="1">
+      <w:start w:val="1"/>
+      <w:numFmt w:val="bullet"/>
+      <w:lvlText w:val=""/>
+      <w:lvlJc w:val="left"/>
+      <w:pPr>
+        <w:ind w:left="6480" w:hanging="360"/>
+      </w:pPr>
+      <w:rPr>
+        <w:rFonts w:ascii="Wingdings" w:hAnsi="Wingdings" w:hint="default"/>
+      </w:rPr>
+    </w:lvl>
+  </w:abstractNum>
+  <w:abstractNum w:abstractNumId="12" w15:restartNumberingAfterBreak="0">
     <w:nsid w:val="272741A0"/>
     <w:multiLevelType w:val="hybridMultilevel"/>
     <w:tmpl w:val="B46297A2"/>
@@ -13858,7 +15185,7 @@
       </w:rPr>
     </w:lvl>
   </w:abstractNum>
-  <w:abstractNum w:abstractNumId="12" w15:restartNumberingAfterBreak="0">
+  <w:abstractNum w:abstractNumId="13" w15:restartNumberingAfterBreak="0">
     <w:nsid w:val="2851768D"/>
     <w:multiLevelType w:val="hybridMultilevel"/>
     <w:tmpl w:val="B50AE1F8"/>
@@ -13971,7 +15298,7 @@
       </w:rPr>
     </w:lvl>
   </w:abstractNum>
-  <w:abstractNum w:abstractNumId="13" w15:restartNumberingAfterBreak="0">
+  <w:abstractNum w:abstractNumId="14" w15:restartNumberingAfterBreak="0">
     <w:nsid w:val="38374AD1"/>
     <w:multiLevelType w:val="hybridMultilevel"/>
     <w:tmpl w:val="A8962660"/>
@@ -14112,7 +15439,7 @@
       </w:rPr>
     </w:lvl>
   </w:abstractNum>
-  <w:abstractNum w:abstractNumId="14" w15:restartNumberingAfterBreak="0">
+  <w:abstractNum w:abstractNumId="15" w15:restartNumberingAfterBreak="0">
     <w:nsid w:val="3B811184"/>
     <w:multiLevelType w:val="hybridMultilevel"/>
     <w:tmpl w:val="306E6E72"/>
@@ -14225,7 +15552,7 @@
       </w:rPr>
     </w:lvl>
   </w:abstractNum>
-  <w:abstractNum w:abstractNumId="15" w15:restartNumberingAfterBreak="0">
+  <w:abstractNum w:abstractNumId="16" w15:restartNumberingAfterBreak="0">
     <w:nsid w:val="3BB26C5D"/>
     <w:multiLevelType w:val="multilevel"/>
     <w:tmpl w:val="0409001F"/>
@@ -14339,7 +15666,7 @@
       </w:pPr>
     </w:lvl>
   </w:abstractNum>
-  <w:abstractNum w:abstractNumId="16" w15:restartNumberingAfterBreak="0">
+  <w:abstractNum w:abstractNumId="17" w15:restartNumberingAfterBreak="0">
     <w:nsid w:val="3C5A0EF0"/>
     <w:multiLevelType w:val="hybridMultilevel"/>
     <w:tmpl w:val="3C502EE8"/>
@@ -14480,7 +15807,7 @@
       </w:rPr>
     </w:lvl>
   </w:abstractNum>
-  <w:abstractNum w:abstractNumId="17" w15:restartNumberingAfterBreak="0">
+  <w:abstractNum w:abstractNumId="18" w15:restartNumberingAfterBreak="0">
     <w:nsid w:val="3CE61732"/>
     <w:multiLevelType w:val="hybridMultilevel"/>
     <w:tmpl w:val="25D0E4E8"/>
@@ -14593,7 +15920,7 @@
       </w:rPr>
     </w:lvl>
   </w:abstractNum>
-  <w:abstractNum w:abstractNumId="18" w15:restartNumberingAfterBreak="0">
+  <w:abstractNum w:abstractNumId="19" w15:restartNumberingAfterBreak="0">
     <w:nsid w:val="41923D40"/>
     <w:multiLevelType w:val="multilevel"/>
     <w:tmpl w:val="E4308266"/>
@@ -14742,7 +16069,7 @@
       </w:rPr>
     </w:lvl>
   </w:abstractNum>
-  <w:abstractNum w:abstractNumId="19" w15:restartNumberingAfterBreak="0">
+  <w:abstractNum w:abstractNumId="20" w15:restartNumberingAfterBreak="0">
     <w:nsid w:val="47346A39"/>
     <w:multiLevelType w:val="multilevel"/>
     <w:tmpl w:val="B436E982"/>
@@ -14891,7 +16218,7 @@
       </w:rPr>
     </w:lvl>
   </w:abstractNum>
-  <w:abstractNum w:abstractNumId="20" w15:restartNumberingAfterBreak="0">
+  <w:abstractNum w:abstractNumId="21" w15:restartNumberingAfterBreak="0">
     <w:nsid w:val="50157466"/>
     <w:multiLevelType w:val="multilevel"/>
     <w:tmpl w:val="04090023"/>
@@ -15006,7 +16333,7 @@
       </w:pPr>
     </w:lvl>
   </w:abstractNum>
-  <w:abstractNum w:abstractNumId="21" w15:restartNumberingAfterBreak="0">
+  <w:abstractNum w:abstractNumId="22" w15:restartNumberingAfterBreak="0">
     <w:nsid w:val="57C30E6F"/>
     <w:multiLevelType w:val="multilevel"/>
     <w:tmpl w:val="EC5AE2A0"/>
@@ -15155,7 +16482,7 @@
       </w:rPr>
     </w:lvl>
   </w:abstractNum>
-  <w:abstractNum w:abstractNumId="22" w15:restartNumberingAfterBreak="0">
+  <w:abstractNum w:abstractNumId="23" w15:restartNumberingAfterBreak="0">
     <w:nsid w:val="590847B0"/>
     <w:multiLevelType w:val="hybridMultilevel"/>
     <w:tmpl w:val="E38AC37E"/>
@@ -15268,7 +16595,7 @@
       </w:rPr>
     </w:lvl>
   </w:abstractNum>
-  <w:abstractNum w:abstractNumId="23" w15:restartNumberingAfterBreak="0">
+  <w:abstractNum w:abstractNumId="24" w15:restartNumberingAfterBreak="0">
     <w:nsid w:val="5A5B0E70"/>
     <w:multiLevelType w:val="hybridMultilevel"/>
     <w:tmpl w:val="0A2A648C"/>
@@ -15381,7 +16708,7 @@
       </w:rPr>
     </w:lvl>
   </w:abstractNum>
-  <w:abstractNum w:abstractNumId="24" w15:restartNumberingAfterBreak="0">
+  <w:abstractNum w:abstractNumId="25" w15:restartNumberingAfterBreak="0">
     <w:nsid w:val="600569E0"/>
     <w:multiLevelType w:val="hybridMultilevel"/>
     <w:tmpl w:val="07E8A8D0"/>
@@ -15494,7 +16821,7 @@
       </w:rPr>
     </w:lvl>
   </w:abstractNum>
-  <w:abstractNum w:abstractNumId="25" w15:restartNumberingAfterBreak="0">
+  <w:abstractNum w:abstractNumId="26" w15:restartNumberingAfterBreak="0">
     <w:nsid w:val="68751DE7"/>
     <w:multiLevelType w:val="multilevel"/>
     <w:tmpl w:val="DD80336C"/>
@@ -15643,7 +16970,7 @@
       </w:rPr>
     </w:lvl>
   </w:abstractNum>
-  <w:abstractNum w:abstractNumId="26" w15:restartNumberingAfterBreak="0">
+  <w:abstractNum w:abstractNumId="27" w15:restartNumberingAfterBreak="0">
     <w:nsid w:val="6C1E0563"/>
     <w:multiLevelType w:val="hybridMultilevel"/>
     <w:tmpl w:val="B16E66FC"/>
@@ -15756,7 +17083,7 @@
       </w:rPr>
     </w:lvl>
   </w:abstractNum>
-  <w:abstractNum w:abstractNumId="27" w15:restartNumberingAfterBreak="0">
+  <w:abstractNum w:abstractNumId="28" w15:restartNumberingAfterBreak="0">
     <w:nsid w:val="6C542DE3"/>
     <w:multiLevelType w:val="multilevel"/>
     <w:tmpl w:val="0409001D"/>
@@ -15870,7 +17197,7 @@
       </w:pPr>
     </w:lvl>
   </w:abstractNum>
-  <w:abstractNum w:abstractNumId="28" w15:restartNumberingAfterBreak="0">
+  <w:abstractNum w:abstractNumId="29" w15:restartNumberingAfterBreak="0">
     <w:nsid w:val="6DB2106C"/>
     <w:multiLevelType w:val="hybridMultilevel"/>
     <w:tmpl w:val="33026470"/>
@@ -16011,7 +17338,7 @@
       </w:rPr>
     </w:lvl>
   </w:abstractNum>
-  <w:abstractNum w:abstractNumId="29" w15:restartNumberingAfterBreak="0">
+  <w:abstractNum w:abstractNumId="30" w15:restartNumberingAfterBreak="0">
     <w:nsid w:val="7CAC21A3"/>
     <w:multiLevelType w:val="multilevel"/>
     <w:tmpl w:val="32C06994"/>
@@ -16161,22 +17488,22 @@
     </w:lvl>
   </w:abstractNum>
   <w:num w:numId="1">
-    <w:abstractNumId w:val="20"/>
+    <w:abstractNumId w:val="21"/>
   </w:num>
   <w:num w:numId="2">
     <w:abstractNumId w:val="7"/>
   </w:num>
   <w:num w:numId="3">
-    <w:abstractNumId w:val="16"/>
+    <w:abstractNumId w:val="17"/>
   </w:num>
   <w:num w:numId="4">
     <w:abstractNumId w:val="5"/>
   </w:num>
   <w:num w:numId="5">
-    <w:abstractNumId w:val="13"/>
+    <w:abstractNumId w:val="14"/>
   </w:num>
   <w:num w:numId="6">
-    <w:abstractNumId w:val="28"/>
+    <w:abstractNumId w:val="29"/>
   </w:num>
   <w:num w:numId="7">
     <w:abstractNumId w:val="4"/>
@@ -16197,40 +17524,40 @@
     <w:abstractNumId w:val="0"/>
   </w:num>
   <w:num w:numId="13">
-    <w:abstractNumId w:val="15"/>
+    <w:abstractNumId w:val="16"/>
   </w:num>
   <w:num w:numId="14">
+    <w:abstractNumId w:val="28"/>
+  </w:num>
+  <w:num w:numId="15">
+    <w:abstractNumId w:val="17"/>
+  </w:num>
+  <w:num w:numId="16">
+    <w:abstractNumId w:val="25"/>
+  </w:num>
+  <w:num w:numId="17">
     <w:abstractNumId w:val="27"/>
   </w:num>
-  <w:num w:numId="15">
-    <w:abstractNumId w:val="16"/>
+  <w:num w:numId="18">
+    <w:abstractNumId w:val="22"/>
   </w:num>
-  <w:num w:numId="16">
-    <w:abstractNumId w:val="24"/>
+  <w:num w:numId="19">
+    <w:abstractNumId w:val="12"/>
   </w:num>
-  <w:num w:numId="17">
+  <w:num w:numId="20">
+    <w:abstractNumId w:val="30"/>
+  </w:num>
+  <w:num w:numId="21">
+    <w:abstractNumId w:val="20"/>
+  </w:num>
+  <w:num w:numId="22">
+    <w:abstractNumId w:val="19"/>
+  </w:num>
+  <w:num w:numId="23">
     <w:abstractNumId w:val="26"/>
   </w:num>
-  <w:num w:numId="18">
-    <w:abstractNumId w:val="21"/>
-  </w:num>
-  <w:num w:numId="19">
-    <w:abstractNumId w:val="11"/>
-  </w:num>
-  <w:num w:numId="20">
-    <w:abstractNumId w:val="29"/>
-  </w:num>
-  <w:num w:numId="21">
-    <w:abstractNumId w:val="19"/>
-  </w:num>
-  <w:num w:numId="22">
-    <w:abstractNumId w:val="18"/>
-  </w:num>
-  <w:num w:numId="23">
-    <w:abstractNumId w:val="25"/>
-  </w:num>
   <w:num w:numId="24">
-    <w:abstractNumId w:val="12"/>
+    <w:abstractNumId w:val="13"/>
   </w:num>
   <w:num w:numId="25">
     <w:abstractNumId w:val="8"/>
@@ -16239,19 +17566,22 @@
     <w:abstractNumId w:val="10"/>
   </w:num>
   <w:num w:numId="27">
-    <w:abstractNumId w:val="22"/>
+    <w:abstractNumId w:val="23"/>
   </w:num>
   <w:num w:numId="28">
-    <w:abstractNumId w:val="23"/>
+    <w:abstractNumId w:val="24"/>
   </w:num>
   <w:num w:numId="29">
-    <w:abstractNumId w:val="17"/>
+    <w:abstractNumId w:val="18"/>
   </w:num>
   <w:num w:numId="30">
     <w:abstractNumId w:val="9"/>
   </w:num>
   <w:num w:numId="31">
-    <w:abstractNumId w:val="14"/>
+    <w:abstractNumId w:val="15"/>
+  </w:num>
+  <w:num w:numId="32">
+    <w:abstractNumId w:val="11"/>
   </w:num>
 </w:numbering>
 </file>
@@ -18609,7 +19939,7 @@
 </file>
 
 <file path=customXml/itemProps1.xml><?xml version="1.0" encoding="utf-8"?>
-<ds:datastoreItem xmlns:ds="http://schemas.openxmlformats.org/officeDocument/2006/customXml" ds:itemID="{F8402982-24D8-400F-8FB1-91700B199693}">
+<ds:datastoreItem xmlns:ds="http://schemas.openxmlformats.org/officeDocument/2006/customXml" ds:itemID="{528F2354-C4BF-4992-A7CB-F131E42CA36E}">
   <ds:schemaRefs>
     <ds:schemaRef ds:uri="http://schemas.openxmlformats.org/officeDocument/2006/bibliography"/>
   </ds:schemaRefs>

</xml_diff>

<commit_message>
[DWH] changed bl_dm and bl_3NF structures
</commit_message>
<xml_diff>
--- a/_0. DWH/Projects/Saida Melikava/docs/Business_Template_рус.docx
+++ b/_0. DWH/Projects/Saida Melikava/docs/Business_Template_рус.docx
@@ -28,11 +28,21 @@
             <w:pPr>
               <w:pStyle w:val="CompanyName"/>
             </w:pPr>
-            <w:fldSimple w:instr=" DOCPROPERTY  Company  \* MERGEFORMAT ">
-              <w:r>
-                <w:t>EPAM Systems, RD Dep.</w:t>
-              </w:r>
-            </w:fldSimple>
+            <w:r>
+              <w:fldChar w:fldCharType="begin"/>
+            </w:r>
+            <w:r>
+              <w:instrText xml:space="preserve"> DOCPROPERTY  Company  \* MERGEFORMAT </w:instrText>
+            </w:r>
+            <w:r>
+              <w:fldChar w:fldCharType="separate"/>
+            </w:r>
+            <w:r>
+              <w:t>EPAM Systems, RD Dep.</w:t>
+            </w:r>
+            <w:r>
+              <w:fldChar w:fldCharType="end"/>
+            </w:r>
           </w:p>
         </w:tc>
       </w:tr>
@@ -57,11 +67,21 @@
                 <w:szCs w:val="44"/>
               </w:rPr>
             </w:pPr>
-            <w:fldSimple w:instr=" DOCPROPERTY  Title  \* MERGEFORMAT ">
-              <w:r>
-                <w:t>Publishing House "MIF"</w:t>
-              </w:r>
-            </w:fldSimple>
+            <w:r>
+              <w:fldChar w:fldCharType="begin"/>
+            </w:r>
+            <w:r>
+              <w:instrText xml:space="preserve"> DOCPROPERTY  Title  \* MERGEFORMAT </w:instrText>
+            </w:r>
+            <w:r>
+              <w:fldChar w:fldCharType="separate"/>
+            </w:r>
+            <w:r>
+              <w:t>Publishing House "MIF"</w:t>
+            </w:r>
+            <w:r>
+              <w:fldChar w:fldCharType="end"/>
+            </w:r>
           </w:p>
         </w:tc>
       </w:tr>
@@ -1238,421 +1258,16 @@
         </w:rPr>
         <w:t>Основатели: </w:t>
       </w:r>
-      <w:r>
-        <w:fldChar w:fldCharType="begin"/>
-      </w:r>
-      <w:r>
-        <w:rPr>
-          <w:lang w:val="ru-RU"/>
-        </w:rPr>
-        <w:instrText xml:space="preserve"> </w:instrText>
-      </w:r>
-      <w:r>
-        <w:instrText>HYPERLINK</w:instrText>
-      </w:r>
-      <w:r>
-        <w:rPr>
-          <w:lang w:val="ru-RU"/>
-        </w:rPr>
-        <w:instrText xml:space="preserve"> "</w:instrText>
-      </w:r>
-      <w:r>
-        <w:instrText>https</w:instrText>
-      </w:r>
-      <w:r>
-        <w:rPr>
-          <w:lang w:val="ru-RU"/>
-        </w:rPr>
-        <w:instrText>://</w:instrText>
-      </w:r>
-      <w:r>
-        <w:instrText>ru</w:instrText>
-      </w:r>
-      <w:r>
-        <w:rPr>
-          <w:lang w:val="ru-RU"/>
-        </w:rPr>
-        <w:instrText>.</w:instrText>
-      </w:r>
-      <w:r>
-        <w:instrText>wikipedia</w:instrText>
-      </w:r>
-      <w:r>
-        <w:rPr>
-          <w:lang w:val="ru-RU"/>
-        </w:rPr>
-        <w:instrText>.</w:instrText>
-      </w:r>
-      <w:r>
-        <w:instrText>org</w:instrText>
-      </w:r>
-      <w:r>
-        <w:rPr>
-          <w:lang w:val="ru-RU"/>
-        </w:rPr>
-        <w:instrText>/</w:instrText>
-      </w:r>
-      <w:r>
-        <w:instrText>w</w:instrText>
-      </w:r>
-      <w:r>
-        <w:rPr>
-          <w:lang w:val="ru-RU"/>
-        </w:rPr>
-        <w:instrText>/</w:instrText>
-      </w:r>
-      <w:r>
-        <w:instrText>index</w:instrText>
-      </w:r>
-      <w:r>
-        <w:rPr>
-          <w:lang w:val="ru-RU"/>
-        </w:rPr>
-        <w:instrText>.</w:instrText>
-      </w:r>
-      <w:r>
-        <w:instrText>php</w:instrText>
-      </w:r>
-      <w:r>
-        <w:rPr>
-          <w:lang w:val="ru-RU"/>
-        </w:rPr>
-        <w:instrText>?</w:instrText>
-      </w:r>
-      <w:r>
-        <w:instrText>title</w:instrText>
-      </w:r>
-      <w:r>
-        <w:rPr>
-          <w:lang w:val="ru-RU"/>
-        </w:rPr>
-        <w:instrText>=%</w:instrText>
-      </w:r>
-      <w:r>
-        <w:instrText>D</w:instrText>
-      </w:r>
-      <w:r>
-        <w:rPr>
-          <w:lang w:val="ru-RU"/>
-        </w:rPr>
-        <w:instrText>0%9</w:instrText>
-      </w:r>
-      <w:r>
-        <w:instrText>C</w:instrText>
-      </w:r>
-      <w:r>
-        <w:rPr>
-          <w:lang w:val="ru-RU"/>
-        </w:rPr>
-        <w:instrText>%</w:instrText>
-      </w:r>
-      <w:r>
-        <w:instrText>D</w:instrText>
-      </w:r>
-      <w:r>
-        <w:rPr>
-          <w:lang w:val="ru-RU"/>
-        </w:rPr>
-        <w:instrText>0%</w:instrText>
-      </w:r>
-      <w:r>
-        <w:instrText>B</w:instrText>
-      </w:r>
-      <w:r>
-        <w:rPr>
-          <w:lang w:val="ru-RU"/>
-        </w:rPr>
-        <w:instrText>0%</w:instrText>
-      </w:r>
-      <w:r>
-        <w:instrText>D</w:instrText>
-      </w:r>
-      <w:r>
-        <w:rPr>
-          <w:lang w:val="ru-RU"/>
-        </w:rPr>
-        <w:instrText>0%</w:instrText>
-      </w:r>
-      <w:r>
-        <w:instrText>BD</w:instrText>
-      </w:r>
-      <w:r>
-        <w:rPr>
-          <w:lang w:val="ru-RU"/>
-        </w:rPr>
-        <w:instrText>%</w:instrText>
-      </w:r>
-      <w:r>
-        <w:instrText>D</w:instrText>
-      </w:r>
-      <w:r>
-        <w:rPr>
-          <w:lang w:val="ru-RU"/>
-        </w:rPr>
-        <w:instrText>0%</w:instrText>
-      </w:r>
-      <w:r>
-        <w:instrText>BD</w:instrText>
-      </w:r>
-      <w:r>
-        <w:rPr>
-          <w:lang w:val="ru-RU"/>
-        </w:rPr>
-        <w:instrText>,_%</w:instrText>
-      </w:r>
-      <w:r>
-        <w:instrText>D</w:instrText>
-      </w:r>
-      <w:r>
-        <w:rPr>
-          <w:lang w:val="ru-RU"/>
-        </w:rPr>
-        <w:instrText>0%98%</w:instrText>
-      </w:r>
-      <w:r>
-        <w:instrText>D</w:instrText>
-      </w:r>
-      <w:r>
-        <w:rPr>
-          <w:lang w:val="ru-RU"/>
-        </w:rPr>
-        <w:instrText>0%</w:instrText>
-      </w:r>
-      <w:r>
-        <w:instrText>B</w:instrText>
-      </w:r>
-      <w:r>
-        <w:rPr>
-          <w:lang w:val="ru-RU"/>
-        </w:rPr>
-        <w:instrText>3%</w:instrText>
-      </w:r>
-      <w:r>
-        <w:instrText>D</w:instrText>
-      </w:r>
-      <w:r>
-        <w:rPr>
-          <w:lang w:val="ru-RU"/>
-        </w:rPr>
-        <w:instrText>0%</w:instrText>
-      </w:r>
-      <w:r>
-        <w:instrText>BE</w:instrText>
-      </w:r>
-      <w:r>
-        <w:rPr>
-          <w:lang w:val="ru-RU"/>
-        </w:rPr>
-        <w:instrText>%</w:instrText>
-      </w:r>
-      <w:r>
-        <w:instrText>D</w:instrText>
-      </w:r>
-      <w:r>
-        <w:rPr>
-          <w:lang w:val="ru-RU"/>
-        </w:rPr>
-        <w:instrText>1%80%</w:instrText>
-      </w:r>
-      <w:r>
-        <w:instrText>D</w:instrText>
-      </w:r>
-      <w:r>
-        <w:rPr>
-          <w:lang w:val="ru-RU"/>
-        </w:rPr>
-        <w:instrText>1%8</w:instrText>
-      </w:r>
-      <w:r>
-        <w:instrText>C</w:instrText>
-      </w:r>
-      <w:r>
-        <w:rPr>
-          <w:lang w:val="ru-RU"/>
-        </w:rPr>
-        <w:instrText>_%</w:instrText>
-      </w:r>
-      <w:r>
-        <w:instrText>D</w:instrText>
-      </w:r>
-      <w:r>
-        <w:rPr>
-          <w:lang w:val="ru-RU"/>
-        </w:rPr>
-        <w:instrText>0%91%</w:instrText>
-      </w:r>
-      <w:r>
-        <w:instrText>D</w:instrText>
-      </w:r>
-      <w:r>
-        <w:rPr>
-          <w:lang w:val="ru-RU"/>
-        </w:rPr>
-        <w:instrText>0%</w:instrText>
-      </w:r>
-      <w:r>
-        <w:instrText>BE</w:instrText>
-      </w:r>
-      <w:r>
-        <w:rPr>
-          <w:lang w:val="ru-RU"/>
-        </w:rPr>
-        <w:instrText>%</w:instrText>
-      </w:r>
-      <w:r>
-        <w:instrText>D</w:instrText>
-      </w:r>
-      <w:r>
-        <w:rPr>
-          <w:lang w:val="ru-RU"/>
-        </w:rPr>
-        <w:instrText>1%80%</w:instrText>
-      </w:r>
-      <w:r>
-        <w:instrText>D</w:instrText>
-      </w:r>
-      <w:r>
-        <w:rPr>
-          <w:lang w:val="ru-RU"/>
-        </w:rPr>
-        <w:instrText>0%</w:instrText>
-      </w:r>
-      <w:r>
-        <w:instrText>B</w:instrText>
-      </w:r>
-      <w:r>
-        <w:rPr>
-          <w:lang w:val="ru-RU"/>
-        </w:rPr>
-        <w:instrText>8%</w:instrText>
-      </w:r>
-      <w:r>
-        <w:instrText>D</w:instrText>
-      </w:r>
-      <w:r>
-        <w:rPr>
-          <w:lang w:val="ru-RU"/>
-        </w:rPr>
-        <w:instrText>1%81%</w:instrText>
-      </w:r>
-      <w:r>
-        <w:instrText>D</w:instrText>
-      </w:r>
-      <w:r>
-        <w:rPr>
-          <w:lang w:val="ru-RU"/>
-        </w:rPr>
-        <w:instrText>0%</w:instrText>
-      </w:r>
-      <w:r>
-        <w:instrText>BE</w:instrText>
-      </w:r>
-      <w:r>
-        <w:rPr>
-          <w:lang w:val="ru-RU"/>
-        </w:rPr>
-        <w:instrText>%</w:instrText>
-      </w:r>
-      <w:r>
-        <w:instrText>D</w:instrText>
-      </w:r>
-      <w:r>
-        <w:rPr>
-          <w:lang w:val="ru-RU"/>
-        </w:rPr>
-        <w:instrText>0%</w:instrText>
-      </w:r>
-      <w:r>
-        <w:instrText>B</w:instrText>
-      </w:r>
-      <w:r>
-        <w:rPr>
-          <w:lang w:val="ru-RU"/>
-        </w:rPr>
-        <w:instrText>2%</w:instrText>
-      </w:r>
-      <w:r>
-        <w:instrText>D</w:instrText>
-      </w:r>
-      <w:r>
-        <w:rPr>
-          <w:lang w:val="ru-RU"/>
-        </w:rPr>
-        <w:instrText>0%</w:instrText>
-      </w:r>
-      <w:r>
-        <w:instrText>B</w:instrText>
-      </w:r>
-      <w:r>
-        <w:rPr>
-          <w:lang w:val="ru-RU"/>
-        </w:rPr>
-        <w:instrText>8%</w:instrText>
-      </w:r>
-      <w:r>
-        <w:instrText>D</w:instrText>
-      </w:r>
-      <w:r>
-        <w:rPr>
-          <w:lang w:val="ru-RU"/>
-        </w:rPr>
-        <w:instrText>1%87&amp;</w:instrText>
-      </w:r>
-      <w:r>
-        <w:instrText>action</w:instrText>
-      </w:r>
-      <w:r>
-        <w:rPr>
-          <w:lang w:val="ru-RU"/>
-        </w:rPr>
-        <w:instrText>=</w:instrText>
-      </w:r>
-      <w:r>
-        <w:instrText>edit</w:instrText>
-      </w:r>
-      <w:r>
-        <w:rPr>
-          <w:lang w:val="ru-RU"/>
-        </w:rPr>
-        <w:instrText>&amp;</w:instrText>
-      </w:r>
-      <w:r>
-        <w:instrText>redlink</w:instrText>
-      </w:r>
-      <w:r>
-        <w:rPr>
-          <w:lang w:val="ru-RU"/>
-        </w:rPr>
-        <w:instrText>=1" \</w:instrText>
-      </w:r>
-      <w:r>
-        <w:instrText>o</w:instrText>
-      </w:r>
-      <w:r>
-        <w:rPr>
-          <w:lang w:val="ru-RU"/>
-        </w:rPr>
-        <w:instrText xml:space="preserve"> "Манн, Игорь Борисович (страница отсутствует)" </w:instrText>
-      </w:r>
-      <w:r>
-        <w:fldChar w:fldCharType="separate"/>
-      </w:r>
-      <w:r>
-        <w:rPr>
-          <w:sz w:val="20"/>
-          <w:szCs w:val="20"/>
-          <w:lang w:val="ru-RU"/>
-        </w:rPr>
-        <w:t>Игорь Манн</w:t>
-      </w:r>
-      <w:r>
-        <w:rPr>
-          <w:sz w:val="20"/>
-          <w:szCs w:val="20"/>
-          <w:lang w:val="ru-RU"/>
-        </w:rPr>
-        <w:fldChar w:fldCharType="end"/>
-      </w:r>
+      <w:hyperlink r:id="rId10" w:tooltip="Манн, Игорь Борисович (страница отсутствует)" w:history="1">
+        <w:r>
+          <w:rPr>
+            <w:sz w:val="20"/>
+            <w:szCs w:val="20"/>
+            <w:lang w:val="ru-RU"/>
+          </w:rPr>
+          <w:t>Игорь Манн</w:t>
+        </w:r>
+      </w:hyperlink>
       <w:r>
         <w:rPr>
           <w:sz w:val="20"/>
@@ -1703,7 +1318,7 @@
         </w:rPr>
         <w:t> </w:t>
       </w:r>
-      <w:hyperlink r:id="rId10" w:tooltip="Маркетинг" w:history="1">
+      <w:hyperlink r:id="rId11" w:tooltip="Маркетинг" w:history="1">
         <w:r>
           <w:rPr>
             <w:sz w:val="20"/>
@@ -1735,7 +1350,7 @@
         </w:rPr>
         <w:t> </w:t>
       </w:r>
-      <w:hyperlink r:id="rId11" w:tooltip="Менеджмент" w:history="1">
+      <w:hyperlink r:id="rId12" w:tooltip="Менеджмент" w:history="1">
         <w:r>
           <w:rPr>
             <w:sz w:val="20"/>
@@ -1760,7 +1375,7 @@
         </w:rPr>
         <w:t> </w:t>
       </w:r>
-      <w:hyperlink r:id="rId12" w:tooltip="Управление временем" w:history="1">
+      <w:hyperlink r:id="rId13" w:tooltip="Управление временем" w:history="1">
         <w:r>
           <w:rPr>
             <w:sz w:val="20"/>
@@ -1785,7 +1400,7 @@
         </w:rPr>
         <w:t> </w:t>
       </w:r>
-      <w:hyperlink r:id="rId13" w:tooltip="MBA" w:history="1">
+      <w:hyperlink r:id="rId14" w:tooltip="MBA" w:history="1">
         <w:r>
           <w:rPr>
             <w:sz w:val="20"/>
@@ -2582,11 +2197,9 @@
         </w:rPr>
         <w:t>_</w:t>
       </w:r>
-      <w:proofErr w:type="spellStart"/>
       <w:r>
         <w:t>Time_Day</w:t>
       </w:r>
-      <w:proofErr w:type="spellEnd"/>
       <w:r>
         <w:t>)</w:t>
       </w:r>
@@ -2611,7 +2224,6 @@
       <w:r>
         <w:t xml:space="preserve"> (</w:t>
       </w:r>
-      <w:proofErr w:type="spellStart"/>
       <w:r>
         <w:t>Dim_</w:t>
       </w:r>
@@ -2624,7 +2236,6 @@
       <w:r>
         <w:t>s</w:t>
       </w:r>
-      <w:proofErr w:type="spellEnd"/>
       <w:r>
         <w:t>)</w:t>
       </w:r>
@@ -2649,7 +2260,6 @@
       <w:r>
         <w:t xml:space="preserve"> (</w:t>
       </w:r>
-      <w:proofErr w:type="spellStart"/>
       <w:r>
         <w:t>Dim_</w:t>
       </w:r>
@@ -2668,7 +2278,6 @@
       <w:r>
         <w:t>s_SCD</w:t>
       </w:r>
-      <w:proofErr w:type="spellEnd"/>
       <w:r>
         <w:t>)</w:t>
       </w:r>
@@ -2693,7 +2302,6 @@
       <w:r>
         <w:t xml:space="preserve"> (</w:t>
       </w:r>
-      <w:proofErr w:type="spellStart"/>
       <w:r>
         <w:t>Dim_</w:t>
       </w:r>
@@ -2703,7 +2311,6 @@
       <w:r>
         <w:t>s</w:t>
       </w:r>
-      <w:proofErr w:type="spellEnd"/>
       <w:r>
         <w:t>)</w:t>
       </w:r>
@@ -2725,7 +2332,6 @@
         </w:rPr>
         <w:t>Продукты (</w:t>
       </w:r>
-      <w:proofErr w:type="spellStart"/>
       <w:r>
         <w:t>Dim_</w:t>
       </w:r>
@@ -2735,7 +2341,6 @@
       <w:r>
         <w:t>s</w:t>
       </w:r>
-      <w:proofErr w:type="spellEnd"/>
       <w:r>
         <w:t>)</w:t>
       </w:r>
@@ -2763,14 +2368,12 @@
         </w:rPr>
         <w:t>Dim_</w:t>
       </w:r>
-      <w:proofErr w:type="spellStart"/>
       <w:r>
         <w:t>Discount</w:t>
       </w:r>
       <w:r>
         <w:t>s_SCD</w:t>
       </w:r>
-      <w:proofErr w:type="spellEnd"/>
       <w:r>
         <w:rPr>
           <w:lang w:val="ru-RU"/>
@@ -2795,7 +2398,6 @@
         </w:rPr>
         <w:t>Оплата (</w:t>
       </w:r>
-      <w:proofErr w:type="spellStart"/>
       <w:r>
         <w:t>Dim_</w:t>
       </w:r>
@@ -2805,7 +2407,6 @@
       <w:r>
         <w:t>s</w:t>
       </w:r>
-      <w:proofErr w:type="spellEnd"/>
       <w:r>
         <w:t>)</w:t>
       </w:r>
@@ -2828,11 +2429,9 @@
       <w:pPr>
         <w:pStyle w:val="Heading3"/>
       </w:pPr>
-      <w:proofErr w:type="spellStart"/>
       <w:r>
         <w:t>Dim_Time_Day</w:t>
       </w:r>
-      <w:proofErr w:type="spellEnd"/>
     </w:p>
     <w:p>
       <w:pPr>
@@ -3169,11 +2768,9 @@
               <w:pStyle w:val="BodyText"/>
               <w:spacing w:after="0"/>
             </w:pPr>
-            <w:proofErr w:type="spellStart"/>
             <w:r>
               <w:t>Decription</w:t>
             </w:r>
-            <w:proofErr w:type="spellEnd"/>
           </w:p>
         </w:tc>
       </w:tr>
@@ -4545,7 +4142,6 @@
       <w:pPr>
         <w:pStyle w:val="Heading3"/>
       </w:pPr>
-      <w:proofErr w:type="spellStart"/>
       <w:r>
         <w:t>Dim</w:t>
       </w:r>
@@ -4558,7 +4154,6 @@
       <w:r>
         <w:t>s</w:t>
       </w:r>
-      <w:proofErr w:type="spellEnd"/>
     </w:p>
     <w:p>
       <w:pPr>
@@ -4638,11 +4233,9 @@
             <w:pPr>
               <w:pStyle w:val="BodyText"/>
             </w:pPr>
-            <w:proofErr w:type="spellStart"/>
             <w:r>
               <w:t>Decription</w:t>
             </w:r>
-            <w:proofErr w:type="spellEnd"/>
           </w:p>
         </w:tc>
       </w:tr>
@@ -5260,10 +4853,7 @@
               <w:pStyle w:val="BodyText"/>
             </w:pPr>
             <w:r>
-              <w:t xml:space="preserve">Customer Region </w:t>
-            </w:r>
-            <w:r>
-              <w:t>ID</w:t>
+              <w:t>Customer Region ID</w:t>
             </w:r>
           </w:p>
         </w:tc>
@@ -5805,13 +5395,8 @@
             <w:pPr>
               <w:pStyle w:val="BodyText"/>
             </w:pPr>
-            <w:proofErr w:type="spellStart"/>
-            <w:r>
-              <w:t>Insert_DT</w:t>
-            </w:r>
-            <w:proofErr w:type="spellEnd"/>
-            <w:r>
-              <w:t xml:space="preserve">   </w:t>
+            <w:r>
+              <w:t xml:space="preserve">Insert_DT   </w:t>
             </w:r>
           </w:p>
         </w:tc>
@@ -5873,11 +5458,9 @@
             <w:pPr>
               <w:pStyle w:val="BodyText"/>
             </w:pPr>
-            <w:proofErr w:type="spellStart"/>
             <w:r>
               <w:t>Update_DT</w:t>
             </w:r>
-            <w:proofErr w:type="spellEnd"/>
           </w:p>
         </w:tc>
         <w:tc>
@@ -5936,7 +5519,6 @@
       <w:pPr>
         <w:pStyle w:val="Heading3"/>
       </w:pPr>
-      <w:proofErr w:type="spellStart"/>
       <w:r>
         <w:lastRenderedPageBreak/>
         <w:t>Dim</w:t>
@@ -5950,7 +5532,6 @@
       <w:r>
         <w:t>s</w:t>
       </w:r>
-      <w:proofErr w:type="spellEnd"/>
       <w:r>
         <w:rPr>
           <w:lang w:val="ru-RU"/>
@@ -6003,34 +5584,10 @@
         <w:t>Если</w:t>
       </w:r>
       <w:r>
-        <w:t xml:space="preserve"> </w:t>
-      </w:r>
-      <w:proofErr w:type="spellStart"/>
-      <w:r>
-        <w:t>IsActive</w:t>
-      </w:r>
-      <w:proofErr w:type="spellEnd"/>
-      <w:r>
-        <w:t>=Y</w:t>
-      </w:r>
-      <w:r>
-        <w:t xml:space="preserve">, </w:t>
-      </w:r>
-      <w:proofErr w:type="spellStart"/>
-      <w:r>
-        <w:t>то</w:t>
-      </w:r>
-      <w:proofErr w:type="spellEnd"/>
-      <w:r>
-        <w:t xml:space="preserve"> </w:t>
-      </w:r>
-      <w:proofErr w:type="spellStart"/>
-      <w:r>
-        <w:t>end_dt</w:t>
-      </w:r>
-      <w:proofErr w:type="spellEnd"/>
-      <w:r>
-        <w:t xml:space="preserve"> </w:t>
+        <w:t xml:space="preserve"> IsActive=Y</w:t>
+      </w:r>
+      <w:r>
+        <w:t xml:space="preserve">, то end_dt </w:t>
       </w:r>
       <w:r>
         <w:rPr>
@@ -6138,11 +5695,9 @@
             <w:pPr>
               <w:pStyle w:val="BodyText"/>
             </w:pPr>
-            <w:proofErr w:type="spellStart"/>
             <w:r>
               <w:t>Decription</w:t>
             </w:r>
-            <w:proofErr w:type="spellEnd"/>
           </w:p>
         </w:tc>
       </w:tr>
@@ -7167,11 +6722,9 @@
             <w:pPr>
               <w:pStyle w:val="BodyText"/>
             </w:pPr>
-            <w:proofErr w:type="spellStart"/>
             <w:r>
               <w:t>IsActive</w:t>
             </w:r>
-            <w:proofErr w:type="spellEnd"/>
           </w:p>
         </w:tc>
         <w:tc>
@@ -7247,11 +6800,9 @@
             <w:pPr>
               <w:pStyle w:val="BodyText"/>
             </w:pPr>
-            <w:proofErr w:type="spellStart"/>
             <w:r>
               <w:t>Insert_DT</w:t>
             </w:r>
-            <w:proofErr w:type="spellEnd"/>
           </w:p>
         </w:tc>
         <w:tc>
@@ -7300,7 +6851,6 @@
       <w:pPr>
         <w:pStyle w:val="Heading3"/>
       </w:pPr>
-      <w:proofErr w:type="spellStart"/>
       <w:r>
         <w:t>Dim</w:t>
       </w:r>
@@ -7313,7 +6863,6 @@
       <w:r>
         <w:t>s</w:t>
       </w:r>
-      <w:proofErr w:type="spellEnd"/>
     </w:p>
     <w:p>
       <w:pPr>
@@ -7405,11 +6954,9 @@
             <w:pPr>
               <w:pStyle w:val="BodyText"/>
             </w:pPr>
-            <w:proofErr w:type="spellStart"/>
             <w:r>
               <w:t>Decription</w:t>
             </w:r>
-            <w:proofErr w:type="spellEnd"/>
           </w:p>
         </w:tc>
       </w:tr>
@@ -8447,13 +7994,8 @@
             <w:pPr>
               <w:pStyle w:val="BodyText"/>
             </w:pPr>
-            <w:proofErr w:type="spellStart"/>
-            <w:r>
-              <w:t>Insert_DT</w:t>
-            </w:r>
-            <w:proofErr w:type="spellEnd"/>
-            <w:r>
-              <w:t xml:space="preserve">   </w:t>
+            <w:r>
+              <w:t xml:space="preserve">Insert_DT   </w:t>
             </w:r>
           </w:p>
         </w:tc>
@@ -8518,11 +8060,9 @@
             <w:pPr>
               <w:pStyle w:val="BodyText"/>
             </w:pPr>
-            <w:proofErr w:type="spellStart"/>
             <w:r>
               <w:t>Update_DT</w:t>
             </w:r>
-            <w:proofErr w:type="spellEnd"/>
           </w:p>
         </w:tc>
         <w:tc>
@@ -8571,7 +8111,6 @@
       <w:pPr>
         <w:pStyle w:val="Heading3"/>
       </w:pPr>
-      <w:proofErr w:type="spellStart"/>
       <w:r>
         <w:t>Dim</w:t>
       </w:r>
@@ -8584,7 +8123,6 @@
       <w:r>
         <w:t>s</w:t>
       </w:r>
-      <w:proofErr w:type="spellEnd"/>
     </w:p>
     <w:p>
       <w:pPr>
@@ -8712,11 +8250,9 @@
             <w:pPr>
               <w:pStyle w:val="BodyText"/>
             </w:pPr>
-            <w:proofErr w:type="spellStart"/>
             <w:r>
               <w:t>Decription</w:t>
             </w:r>
-            <w:proofErr w:type="spellEnd"/>
           </w:p>
         </w:tc>
       </w:tr>
@@ -8934,15 +8470,7 @@
               <w:pStyle w:val="BodyText"/>
             </w:pPr>
             <w:r>
-              <w:t xml:space="preserve">Printed book, audiobook, </w:t>
-            </w:r>
-            <w:proofErr w:type="gramStart"/>
-            <w:r>
-              <w:t>e</w:t>
-            </w:r>
-            <w:proofErr w:type="gramEnd"/>
-            <w:r>
-              <w:t>-book.</w:t>
+              <w:t>Printed book, audiobook, e-book.</w:t>
             </w:r>
           </w:p>
         </w:tc>
@@ -9712,13 +9240,8 @@
             <w:pPr>
               <w:pStyle w:val="BodyText"/>
             </w:pPr>
-            <w:proofErr w:type="spellStart"/>
-            <w:r>
-              <w:t>Insert_DT</w:t>
-            </w:r>
-            <w:proofErr w:type="spellEnd"/>
-            <w:r>
-              <w:t xml:space="preserve">   </w:t>
+            <w:r>
+              <w:t xml:space="preserve">Insert_DT   </w:t>
             </w:r>
           </w:p>
         </w:tc>
@@ -9786,11 +9309,9 @@
             <w:pPr>
               <w:pStyle w:val="BodyText"/>
             </w:pPr>
-            <w:proofErr w:type="spellStart"/>
             <w:r>
               <w:t>Update_DT</w:t>
             </w:r>
-            <w:proofErr w:type="spellEnd"/>
           </w:p>
         </w:tc>
         <w:tc>
@@ -9906,31 +9427,7 @@
         <w:t>Если</w:t>
       </w:r>
       <w:r>
-        <w:t xml:space="preserve"> </w:t>
-      </w:r>
-      <w:proofErr w:type="spellStart"/>
-      <w:r>
-        <w:t>IsActive</w:t>
-      </w:r>
-      <w:proofErr w:type="spellEnd"/>
-      <w:r>
-        <w:t xml:space="preserve">=Y, </w:t>
-      </w:r>
-      <w:proofErr w:type="spellStart"/>
-      <w:r>
-        <w:t>то</w:t>
-      </w:r>
-      <w:proofErr w:type="spellEnd"/>
-      <w:r>
-        <w:t xml:space="preserve"> </w:t>
-      </w:r>
-      <w:proofErr w:type="spellStart"/>
-      <w:r>
-        <w:t>end_dt</w:t>
-      </w:r>
-      <w:proofErr w:type="spellEnd"/>
-      <w:r>
-        <w:t xml:space="preserve"> </w:t>
+        <w:t xml:space="preserve"> IsActive=Y, то end_dt </w:t>
       </w:r>
       <w:r>
         <w:rPr>
@@ -10036,11 +9533,9 @@
             <w:pPr>
               <w:pStyle w:val="BodyText"/>
             </w:pPr>
-            <w:proofErr w:type="spellStart"/>
             <w:r>
               <w:t>Decription</w:t>
             </w:r>
-            <w:proofErr w:type="spellEnd"/>
           </w:p>
         </w:tc>
       </w:tr>
@@ -10507,11 +10002,9 @@
             <w:pPr>
               <w:pStyle w:val="BodyText"/>
             </w:pPr>
-            <w:proofErr w:type="spellStart"/>
             <w:r>
               <w:t>IsActive</w:t>
             </w:r>
-            <w:proofErr w:type="spellEnd"/>
           </w:p>
         </w:tc>
         <w:tc>
@@ -10523,13 +10016,7 @@
               <w:pStyle w:val="BodyText"/>
             </w:pPr>
             <w:r>
-              <w:t>VARCHAR2(</w:t>
-            </w:r>
-            <w:r>
-              <w:t>4</w:t>
-            </w:r>
-            <w:r>
-              <w:t>)</w:t>
+              <w:t>VARCHAR2(4)</w:t>
             </w:r>
           </w:p>
         </w:tc>
@@ -10593,11 +10080,9 @@
             <w:pPr>
               <w:pStyle w:val="BodyText"/>
             </w:pPr>
-            <w:proofErr w:type="spellStart"/>
             <w:r>
               <w:t>Insert_DT</w:t>
             </w:r>
-            <w:proofErr w:type="spellEnd"/>
           </w:p>
         </w:tc>
         <w:tc>
@@ -10649,7 +10134,9 @@
       <w:pPr>
         <w:pStyle w:val="Heading3"/>
       </w:pPr>
-      <w:proofErr w:type="spellStart"/>
+      <w:r>
+        <w:t xml:space="preserve"> </w:t>
+      </w:r>
       <w:r>
         <w:t>Dim</w:t>
       </w:r>
@@ -10662,7 +10149,6 @@
       <w:r>
         <w:t>s</w:t>
       </w:r>
-      <w:proofErr w:type="spellEnd"/>
     </w:p>
     <w:p>
       <w:pPr>
@@ -10780,11 +10266,9 @@
             <w:pPr>
               <w:pStyle w:val="BodyText"/>
             </w:pPr>
-            <w:proofErr w:type="spellStart"/>
             <w:r>
               <w:t>Decription</w:t>
             </w:r>
-            <w:proofErr w:type="spellEnd"/>
           </w:p>
         </w:tc>
       </w:tr>
@@ -11052,19 +10536,7 @@
               <w:rPr>
                 <w:lang w:val="ru-RU"/>
               </w:rPr>
-              <w:t>Кредитные</w:t>
-            </w:r>
-            <w:r>
-              <w:rPr>
-                <w:lang w:val="ru-RU"/>
-              </w:rPr>
-              <w:t xml:space="preserve"> </w:t>
-            </w:r>
-            <w:r>
-              <w:rPr>
-                <w:lang w:val="ru-RU"/>
-              </w:rPr>
-              <w:t>карты</w:t>
+              <w:t>Наличные</w:t>
             </w:r>
             <w:r>
               <w:rPr>
@@ -11087,16 +10559,7 @@
               </w:rPr>
             </w:pPr>
             <w:r>
-              <w:rPr>
-                <w:lang w:val="ru-RU"/>
-              </w:rPr>
-              <w:t>Visa</w:t>
-            </w:r>
-            <w:r>
-              <w:rPr>
-                <w:lang w:val="ru-RU"/>
-              </w:rPr>
-              <w:t>,</w:t>
+              <w:t>BYN</w:t>
             </w:r>
           </w:p>
           <w:p>
@@ -11113,17 +10576,10 @@
               </w:rPr>
             </w:pPr>
             <w:r>
-              <w:rPr>
-                <w:lang w:val="ru-RU"/>
-              </w:rPr>
-              <w:t>MasterCar</w:t>
-            </w:r>
-            <w:r>
-              <w:rPr>
-                <w:lang w:val="ru-RU"/>
-              </w:rPr>
-              <w:t>в</w:t>
-            </w:r>
+              <w:t>USD</w:t>
+            </w:r>
+            <w:bookmarkStart w:id="10" w:name="_GoBack"/>
+            <w:bookmarkEnd w:id="10"/>
           </w:p>
           <w:p>
             <w:pPr>
@@ -11137,7 +10593,7 @@
               <w:rPr>
                 <w:lang w:val="ru-RU"/>
               </w:rPr>
-              <w:t>Электронная</w:t>
+              <w:t>Кредитные</w:t>
             </w:r>
             <w:r>
               <w:rPr>
@@ -11149,13 +10605,13 @@
               <w:rPr>
                 <w:lang w:val="ru-RU"/>
               </w:rPr>
-              <w:t>валюта</w:t>
-            </w:r>
-            <w:r>
-              <w:rPr>
-                <w:lang w:val="ru-RU"/>
-              </w:rPr>
-              <w:t>:</w:t>
+              <w:t>карты</w:t>
+            </w:r>
+            <w:r>
+              <w:rPr>
+                <w:lang w:val="ru-RU"/>
+              </w:rPr>
+              <w:t xml:space="preserve">: </w:t>
             </w:r>
           </w:p>
           <w:p>
@@ -11175,13 +10631,13 @@
               <w:rPr>
                 <w:lang w:val="ru-RU"/>
               </w:rPr>
-              <w:t xml:space="preserve"> </w:t>
-            </w:r>
-            <w:r>
-              <w:rPr>
-                <w:lang w:val="ru-RU"/>
-              </w:rPr>
-              <w:t>Bitcoin</w:t>
+              <w:t>Visa</w:t>
+            </w:r>
+            <w:r>
+              <w:rPr>
+                <w:lang w:val="ru-RU"/>
+              </w:rPr>
+              <w:t>,</w:t>
             </w:r>
           </w:p>
           <w:p>
@@ -11201,77 +10657,43 @@
               <w:rPr>
                 <w:lang w:val="ru-RU"/>
               </w:rPr>
+              <w:t>MasterCar</w:t>
+            </w:r>
+            <w:r>
+              <w:t>d</w:t>
+            </w:r>
+          </w:p>
+          <w:p>
+            <w:pPr>
+              <w:pStyle w:val="BodyText"/>
+              <w:spacing w:after="0"/>
+              <w:rPr>
+                <w:lang w:val="ru-RU"/>
+              </w:rPr>
+            </w:pPr>
+            <w:r>
+              <w:rPr>
+                <w:lang w:val="ru-RU"/>
+              </w:rPr>
+              <w:t>Электронная</w:t>
+            </w:r>
+            <w:r>
+              <w:rPr>
+                <w:lang w:val="ru-RU"/>
+              </w:rPr>
               <w:t xml:space="preserve"> </w:t>
             </w:r>
             <w:r>
               <w:rPr>
                 <w:lang w:val="ru-RU"/>
               </w:rPr>
-              <w:t>Etherum</w:t>
-            </w:r>
-          </w:p>
-        </w:tc>
-      </w:tr>
-      <w:tr>
-        <w:tc>
-          <w:tcPr>
-            <w:tcW w:w="692" w:type="dxa"/>
-          </w:tcPr>
-          <w:p>
-            <w:pPr>
-              <w:pStyle w:val="BodyText"/>
-            </w:pPr>
-            <w:r>
-              <w:t>4</w:t>
-            </w:r>
-          </w:p>
-        </w:tc>
-        <w:tc>
-          <w:tcPr>
-            <w:tcW w:w="1855" w:type="dxa"/>
-          </w:tcPr>
-          <w:p>
-            <w:pPr>
-              <w:pStyle w:val="BodyText"/>
-            </w:pPr>
-            <w:r>
-              <w:t>Prepayment</w:t>
-            </w:r>
-          </w:p>
-        </w:tc>
-        <w:tc>
-          <w:tcPr>
-            <w:tcW w:w="1999" w:type="dxa"/>
-          </w:tcPr>
-          <w:p>
-            <w:pPr>
-              <w:pStyle w:val="BodyText"/>
-              <w:rPr>
-                <w:lang w:val="ru-RU"/>
-              </w:rPr>
-            </w:pPr>
-            <w:r>
-              <w:t>VARCHAR2(25)</w:t>
-            </w:r>
-          </w:p>
-        </w:tc>
-        <w:tc>
-          <w:tcPr>
-            <w:tcW w:w="4801" w:type="dxa"/>
-          </w:tcPr>
-          <w:p>
-            <w:pPr>
-              <w:pStyle w:val="BodyText"/>
-              <w:spacing w:after="0"/>
-              <w:rPr>
-                <w:lang w:val="ru-RU"/>
-              </w:rPr>
-            </w:pPr>
-            <w:r>
-              <w:rPr>
-                <w:lang w:val="ru-RU"/>
-              </w:rPr>
-              <w:t xml:space="preserve">Предоплата: </w:t>
+              <w:t>валюта</w:t>
+            </w:r>
+            <w:r>
+              <w:rPr>
+                <w:lang w:val="ru-RU"/>
+              </w:rPr>
+              <w:t>:</w:t>
             </w:r>
           </w:p>
           <w:p>
@@ -11291,19 +10713,13 @@
               <w:rPr>
                 <w:lang w:val="ru-RU"/>
               </w:rPr>
-              <w:t>P</w:t>
-            </w:r>
-            <w:r>
-              <w:rPr>
-                <w:lang w:val="ru-RU"/>
-              </w:rPr>
-              <w:t>repayme</w:t>
-            </w:r>
-            <w:r>
-              <w:rPr>
-                <w:lang w:val="ru-RU"/>
-              </w:rPr>
-              <w:t>nt</w:t>
+              <w:t xml:space="preserve"> </w:t>
+            </w:r>
+            <w:r>
+              <w:rPr>
+                <w:lang w:val="ru-RU"/>
+              </w:rPr>
+              <w:t>Bitcoin</w:t>
             </w:r>
           </w:p>
           <w:p>
@@ -11315,12 +10731,21 @@
               </w:numPr>
               <w:spacing w:after="0" w:line="240" w:lineRule="auto"/>
               <w:ind w:left="714" w:hanging="357"/>
-            </w:pPr>
-            <w:r>
-              <w:rPr>
-                <w:lang w:val="ru-RU"/>
-              </w:rPr>
-              <w:t>non-prepayment</w:t>
+              <w:rPr>
+                <w:lang w:val="ru-RU"/>
+              </w:rPr>
+            </w:pPr>
+            <w:r>
+              <w:rPr>
+                <w:lang w:val="ru-RU"/>
+              </w:rPr>
+              <w:t xml:space="preserve"> </w:t>
+            </w:r>
+            <w:r>
+              <w:rPr>
+                <w:lang w:val="ru-RU"/>
+              </w:rPr>
+              <w:t>Etherum</w:t>
             </w:r>
           </w:p>
         </w:tc>
@@ -11335,7 +10760,7 @@
               <w:pStyle w:val="BodyText"/>
             </w:pPr>
             <w:r>
-              <w:t>5</w:t>
+              <w:t>4</w:t>
             </w:r>
           </w:p>
         </w:tc>
@@ -11347,13 +10772,8 @@
             <w:pPr>
               <w:pStyle w:val="BodyText"/>
             </w:pPr>
-            <w:proofErr w:type="spellStart"/>
-            <w:r>
-              <w:t>Insert_DT</w:t>
-            </w:r>
-            <w:proofErr w:type="spellEnd"/>
-            <w:r>
-              <w:t xml:space="preserve">   </w:t>
+            <w:r>
+              <w:t>Prepayment</w:t>
             </w:r>
           </w:p>
         </w:tc>
@@ -11364,9 +10784,12 @@
           <w:p>
             <w:pPr>
               <w:pStyle w:val="BodyText"/>
-            </w:pPr>
-            <w:r>
-              <w:t>DATE</w:t>
+              <w:rPr>
+                <w:lang w:val="ru-RU"/>
+              </w:rPr>
+            </w:pPr>
+            <w:r>
+              <w:t>VARCHAR2(25)</w:t>
             </w:r>
           </w:p>
         </w:tc>
@@ -11386,7 +10809,56 @@
               <w:rPr>
                 <w:lang w:val="ru-RU"/>
               </w:rPr>
-              <w:t>Дата добавления</w:t>
+              <w:t xml:space="preserve">Предоплата: </w:t>
+            </w:r>
+          </w:p>
+          <w:p>
+            <w:pPr>
+              <w:pStyle w:val="BodyText"/>
+              <w:numPr>
+                <w:ilvl w:val="0"/>
+                <w:numId w:val="31"/>
+              </w:numPr>
+              <w:spacing w:after="0" w:line="240" w:lineRule="auto"/>
+              <w:ind w:left="714" w:hanging="357"/>
+              <w:rPr>
+                <w:lang w:val="ru-RU"/>
+              </w:rPr>
+            </w:pPr>
+            <w:r>
+              <w:rPr>
+                <w:lang w:val="ru-RU"/>
+              </w:rPr>
+              <w:t>P</w:t>
+            </w:r>
+            <w:r>
+              <w:rPr>
+                <w:lang w:val="ru-RU"/>
+              </w:rPr>
+              <w:t>repayme</w:t>
+            </w:r>
+            <w:r>
+              <w:rPr>
+                <w:lang w:val="ru-RU"/>
+              </w:rPr>
+              <w:t>nt</w:t>
+            </w:r>
+          </w:p>
+          <w:p>
+            <w:pPr>
+              <w:pStyle w:val="BodyText"/>
+              <w:numPr>
+                <w:ilvl w:val="0"/>
+                <w:numId w:val="31"/>
+              </w:numPr>
+              <w:spacing w:after="0" w:line="240" w:lineRule="auto"/>
+              <w:ind w:left="714" w:hanging="357"/>
+            </w:pPr>
+            <w:r>
+              <w:rPr>
+                <w:lang w:val="ru-RU"/>
+              </w:rPr>
+              <w:t>non-prepayment</w:t>
             </w:r>
           </w:p>
         </w:tc>
@@ -11401,6 +10873,67 @@
               <w:pStyle w:val="BodyText"/>
             </w:pPr>
             <w:r>
+              <w:t>5</w:t>
+            </w:r>
+          </w:p>
+        </w:tc>
+        <w:tc>
+          <w:tcPr>
+            <w:tcW w:w="1855" w:type="dxa"/>
+          </w:tcPr>
+          <w:p>
+            <w:pPr>
+              <w:pStyle w:val="BodyText"/>
+            </w:pPr>
+            <w:r>
+              <w:t xml:space="preserve">Insert_DT   </w:t>
+            </w:r>
+          </w:p>
+        </w:tc>
+        <w:tc>
+          <w:tcPr>
+            <w:tcW w:w="1999" w:type="dxa"/>
+          </w:tcPr>
+          <w:p>
+            <w:pPr>
+              <w:pStyle w:val="BodyText"/>
+            </w:pPr>
+            <w:r>
+              <w:t>DATE</w:t>
+            </w:r>
+          </w:p>
+        </w:tc>
+        <w:tc>
+          <w:tcPr>
+            <w:tcW w:w="4801" w:type="dxa"/>
+          </w:tcPr>
+          <w:p>
+            <w:pPr>
+              <w:pStyle w:val="BodyText"/>
+              <w:spacing w:after="0"/>
+              <w:rPr>
+                <w:lang w:val="ru-RU"/>
+              </w:rPr>
+            </w:pPr>
+            <w:r>
+              <w:rPr>
+                <w:lang w:val="ru-RU"/>
+              </w:rPr>
+              <w:t>Дата добавления</w:t>
+            </w:r>
+          </w:p>
+        </w:tc>
+      </w:tr>
+      <w:tr>
+        <w:tc>
+          <w:tcPr>
+            <w:tcW w:w="692" w:type="dxa"/>
+          </w:tcPr>
+          <w:p>
+            <w:pPr>
+              <w:pStyle w:val="BodyText"/>
+            </w:pPr>
+            <w:r>
               <w:t>6</w:t>
             </w:r>
           </w:p>
@@ -11413,11 +10946,9 @@
             <w:pPr>
               <w:pStyle w:val="BodyText"/>
             </w:pPr>
-            <w:proofErr w:type="spellStart"/>
             <w:r>
               <w:t>Update_DT</w:t>
             </w:r>
-            <w:proofErr w:type="spellEnd"/>
           </w:p>
         </w:tc>
         <w:tc>
@@ -11570,11 +11101,9 @@
             <w:pPr>
               <w:pStyle w:val="BodyText"/>
             </w:pPr>
-            <w:proofErr w:type="spellStart"/>
             <w:r>
               <w:t>Decription</w:t>
             </w:r>
-            <w:proofErr w:type="spellEnd"/>
           </w:p>
         </w:tc>
       </w:tr>
@@ -12048,10 +11577,7 @@
               <w:pStyle w:val="BodyText"/>
             </w:pPr>
             <w:r>
-              <w:t xml:space="preserve">Payment </w:t>
-            </w:r>
-            <w:r>
-              <w:t>ID</w:t>
+              <w:t>Payment ID</w:t>
             </w:r>
           </w:p>
         </w:tc>
@@ -12806,13 +12332,8 @@
             <w:pPr>
               <w:pStyle w:val="BodyText"/>
             </w:pPr>
-            <w:proofErr w:type="spellStart"/>
-            <w:r>
-              <w:t>Insert_DT</w:t>
-            </w:r>
-            <w:proofErr w:type="spellEnd"/>
-            <w:r>
-              <w:t xml:space="preserve">   </w:t>
+            <w:r>
+              <w:t xml:space="preserve">Insert_DT   </w:t>
             </w:r>
           </w:p>
         </w:tc>
@@ -12877,11 +12398,9 @@
             <w:pPr>
               <w:pStyle w:val="BodyText"/>
             </w:pPr>
-            <w:proofErr w:type="spellStart"/>
             <w:r>
               <w:t>Update_DT</w:t>
             </w:r>
-            <w:proofErr w:type="spellEnd"/>
           </w:p>
         </w:tc>
         <w:tc>
@@ -12937,7 +12456,7 @@
           <w:lang w:val="ru-RU"/>
         </w:rPr>
       </w:pPr>
-      <w:bookmarkStart w:id="10" w:name="_Toc412572574"/>
+      <w:bookmarkStart w:id="11" w:name="_Toc412572574"/>
       <w:r>
         <w:rPr>
           <w:lang w:val="ru-RU"/>
@@ -12953,7 +12472,7 @@
         <w:lastRenderedPageBreak/>
         <w:t>Logical Scheme</w:t>
       </w:r>
-      <w:bookmarkEnd w:id="10"/>
+      <w:bookmarkEnd w:id="11"/>
       <w:r>
         <w:br/>
       </w:r>
@@ -12988,7 +12507,7 @@
                     </pic:cNvPicPr>
                   </pic:nvPicPr>
                   <pic:blipFill>
-                    <a:blip r:embed="rId14">
+                    <a:blip r:embed="rId15">
                       <a:extLst>
                         <a:ext uri="{28A0092B-C50C-407E-A947-70E740481C1C}">
                           <a14:useLocalDpi xmlns:a14="http://schemas.microsoft.com/office/drawing/2010/main" val="0"/>
@@ -13030,7 +12549,7 @@
           <w:sz w:val="24"/>
         </w:rPr>
       </w:pPr>
-      <w:bookmarkStart w:id="11" w:name="_Toc412572575"/>
+      <w:bookmarkStart w:id="12" w:name="_Toc412572575"/>
       <w:r>
         <w:br w:type="page"/>
       </w:r>
@@ -13039,13 +12558,11 @@
       <w:pPr>
         <w:pStyle w:val="Heading1"/>
       </w:pPr>
-      <w:bookmarkStart w:id="12" w:name="_GoBack"/>
-      <w:bookmarkEnd w:id="12"/>
       <w:r>
         <w:lastRenderedPageBreak/>
         <w:t>Data Flow</w:t>
       </w:r>
-      <w:bookmarkEnd w:id="11"/>
+      <w:bookmarkEnd w:id="12"/>
     </w:p>
     <w:p>
       <w:pPr>
@@ -13073,7 +12590,7 @@
                     <pic:cNvPicPr/>
                   </pic:nvPicPr>
                   <pic:blipFill>
-                    <a:blip r:embed="rId15"/>
+                    <a:blip r:embed="rId16"/>
                     <a:stretch>
                       <a:fillRect/>
                     </a:stretch>
@@ -13314,11 +12831,9 @@
         </w:rPr>
         <w:t xml:space="preserve">среднее значени </w:t>
       </w:r>
-      <w:proofErr w:type="spellStart"/>
       <w:r>
         <w:t>Sales_amount</w:t>
       </w:r>
-      <w:proofErr w:type="spellEnd"/>
     </w:p>
     <w:p>
       <w:pPr>
@@ -13457,7 +12972,7 @@
                     </pic:cNvPicPr>
                   </pic:nvPicPr>
                   <pic:blipFill>
-                    <a:blip r:embed="rId16">
+                    <a:blip r:embed="rId17">
                       <a:extLst>
                         <a:ext uri="{28A0092B-C50C-407E-A947-70E740481C1C}">
                           <a14:useLocalDpi xmlns:a14="http://schemas.microsoft.com/office/drawing/2010/main" val="0"/>
@@ -13490,10 +13005,10 @@
       </w:r>
     </w:p>
     <w:sectPr>
-      <w:headerReference w:type="default" r:id="rId17"/>
-      <w:footerReference w:type="default" r:id="rId18"/>
-      <w:headerReference w:type="first" r:id="rId19"/>
-      <w:footerReference w:type="first" r:id="rId20"/>
+      <w:headerReference w:type="default" r:id="rId18"/>
+      <w:footerReference w:type="default" r:id="rId19"/>
+      <w:headerReference w:type="first" r:id="rId20"/>
+      <w:footerReference w:type="first" r:id="rId21"/>
       <w:pgSz w:w="11909" w:h="16834" w:code="9"/>
       <w:pgMar w:top="1134" w:right="851" w:bottom="1134" w:left="1134" w:header="992" w:footer="629" w:gutter="567"/>
       <w:cols w:space="720"/>
@@ -13652,7 +13167,7 @@
             <w:rPr>
               <w:noProof/>
             </w:rPr>
-            <w:t>13</w:t>
+            <w:t>8</w:t>
           </w:r>
           <w:r>
             <w:rPr>
@@ -13663,14 +13178,27 @@
           <w:r>
             <w:t>/</w:t>
           </w:r>
-          <w:fldSimple w:instr=" NUMPAGES ">
-            <w:r>
-              <w:rPr>
-                <w:noProof/>
-              </w:rPr>
-              <w:t>13</w:t>
-            </w:r>
-          </w:fldSimple>
+          <w:r>
+            <w:fldChar w:fldCharType="begin"/>
+          </w:r>
+          <w:r>
+            <w:instrText xml:space="preserve"> NUMPAGES </w:instrText>
+          </w:r>
+          <w:r>
+            <w:fldChar w:fldCharType="separate"/>
+          </w:r>
+          <w:r>
+            <w:rPr>
+              <w:noProof/>
+            </w:rPr>
+            <w:t>13</w:t>
+          </w:r>
+          <w:r>
+            <w:rPr>
+              <w:noProof/>
+            </w:rPr>
+            <w:fldChar w:fldCharType="end"/>
+          </w:r>
         </w:p>
       </w:tc>
     </w:tr>
@@ -13880,14 +13408,27 @@
           <w:r>
             <w:t>/</w:t>
           </w:r>
-          <w:fldSimple w:instr=" NUMPAGES ">
-            <w:r>
-              <w:rPr>
-                <w:noProof/>
-              </w:rPr>
-              <w:t>3</w:t>
-            </w:r>
-          </w:fldSimple>
+          <w:r>
+            <w:fldChar w:fldCharType="begin"/>
+          </w:r>
+          <w:r>
+            <w:instrText xml:space="preserve"> NUMPAGES </w:instrText>
+          </w:r>
+          <w:r>
+            <w:fldChar w:fldCharType="separate"/>
+          </w:r>
+          <w:r>
+            <w:rPr>
+              <w:noProof/>
+            </w:rPr>
+            <w:t>3</w:t>
+          </w:r>
+          <w:r>
+            <w:rPr>
+              <w:noProof/>
+            </w:rPr>
+            <w:fldChar w:fldCharType="end"/>
+          </w:r>
         </w:p>
       </w:tc>
     </w:tr>
@@ -14000,14 +13541,27 @@
               <w:b/>
             </w:rPr>
           </w:pPr>
-          <w:fldSimple w:instr=" DOCPROPERTY  Classification  \* MERGEFORMAT ">
-            <w:r>
-              <w:rPr>
-                <w:b/>
-              </w:rPr>
-              <w:t>Confidential</w:t>
-            </w:r>
-          </w:fldSimple>
+          <w:r>
+            <w:fldChar w:fldCharType="begin"/>
+          </w:r>
+          <w:r>
+            <w:instrText xml:space="preserve"> DOCPROPERTY  Classification  \* MERGEFORMAT </w:instrText>
+          </w:r>
+          <w:r>
+            <w:fldChar w:fldCharType="separate"/>
+          </w:r>
+          <w:r>
+            <w:rPr>
+              <w:b/>
+            </w:rPr>
+            <w:t>Confidential</w:t>
+          </w:r>
+          <w:r>
+            <w:rPr>
+              <w:b/>
+            </w:rPr>
+            <w:fldChar w:fldCharType="end"/>
+          </w:r>
         </w:p>
       </w:tc>
     </w:tr>
@@ -14112,7 +13666,7 @@
               <w:sz w:val="16"/>
               <w:szCs w:val="16"/>
             </w:rPr>
-            <w:t>16-Nov-2017 11:43</w:t>
+            <w:t>18-Nov-2017 19:28</w:t>
           </w:r>
           <w:r>
             <w:rPr>
@@ -14184,17 +13738,27 @@
             </w:rPr>
             <w:t xml:space="preserve"> </w:t>
           </w:r>
-          <w:fldSimple w:instr=" TITLE  \* MERGEFORMAT ">
-            <w:r>
-              <w:rPr>
-                <w:b/>
-              </w:rPr>
-              <w:t xml:space="preserve">MTN.BI.07 </w:t>
-            </w:r>
-            <w:r>
-              <w:t>Oracle Relational Structures</w:t>
-            </w:r>
-          </w:fldSimple>
+          <w:r>
+            <w:fldChar w:fldCharType="begin"/>
+          </w:r>
+          <w:r>
+            <w:instrText xml:space="preserve"> TITLE  \* MERGEFORMAT </w:instrText>
+          </w:r>
+          <w:r>
+            <w:fldChar w:fldCharType="separate"/>
+          </w:r>
+          <w:r>
+            <w:rPr>
+              <w:b/>
+            </w:rPr>
+            <w:t xml:space="preserve">MTN.BI.07 </w:t>
+          </w:r>
+          <w:r>
+            <w:t>Oracle Relational Structures</w:t>
+          </w:r>
+          <w:r>
+            <w:fldChar w:fldCharType="end"/>
+          </w:r>
         </w:p>
       </w:tc>
       <w:tc>
@@ -14214,14 +13778,27 @@
               <w:b/>
             </w:rPr>
           </w:pPr>
-          <w:fldSimple w:instr=" DOCPROPERTY  Classification  \* MERGEFORMAT ">
-            <w:r>
-              <w:rPr>
-                <w:b/>
-              </w:rPr>
-              <w:t>Confidential</w:t>
-            </w:r>
-          </w:fldSimple>
+          <w:r>
+            <w:fldChar w:fldCharType="begin"/>
+          </w:r>
+          <w:r>
+            <w:instrText xml:space="preserve"> DOCPROPERTY  Classification  \* MERGEFORMAT </w:instrText>
+          </w:r>
+          <w:r>
+            <w:fldChar w:fldCharType="separate"/>
+          </w:r>
+          <w:r>
+            <w:rPr>
+              <w:b/>
+            </w:rPr>
+            <w:t>Confidential</w:t>
+          </w:r>
+          <w:r>
+            <w:rPr>
+              <w:b/>
+            </w:rPr>
+            <w:fldChar w:fldCharType="end"/>
+          </w:r>
         </w:p>
       </w:tc>
     </w:tr>
@@ -14326,7 +13903,7 @@
               <w:sz w:val="16"/>
               <w:szCs w:val="16"/>
             </w:rPr>
-            <w:t>16-Nov-2017 11:43</w:t>
+            <w:t>18-Nov-2017 19:28</w:t>
           </w:r>
           <w:r>
             <w:rPr>
@@ -19939,7 +19516,7 @@
 </file>
 
 <file path=customXml/itemProps1.xml><?xml version="1.0" encoding="utf-8"?>
-<ds:datastoreItem xmlns:ds="http://schemas.openxmlformats.org/officeDocument/2006/customXml" ds:itemID="{528F2354-C4BF-4992-A7CB-F131E42CA36E}">
+<ds:datastoreItem xmlns:ds="http://schemas.openxmlformats.org/officeDocument/2006/customXml" ds:itemID="{D880651F-9109-4645-8924-7AF153066938}">
   <ds:schemaRefs>
     <ds:schemaRef ds:uri="http://schemas.openxmlformats.org/officeDocument/2006/bibliography"/>
   </ds:schemaRefs>

</xml_diff>